<commit_message>
make 3 versions of sle-solver, report is ready
</commit_message>
<xml_diff>
--- a/LABS/SR2/LR2-ot4et.docx
+++ b/LABS/SR2/LR2-ot4et.docx
@@ -76,6 +76,7 @@
         <w:rPr>
           <w:rFonts w:ascii="Segoe UI" w:hAnsi="Segoe UI" w:cs="Segoe UI"/>
           <w:sz w:val="28"/>
+          <w:lang w:val="en-US"/>
         </w:rPr>
       </w:pPr>
       <w:r>
@@ -112,61 +113,6 @@
           <w:sz w:val="28"/>
         </w:rPr>
         <w:t>Зафиксируйте это в отчете.</w:t>
-      </w:r>
-    </w:p>
-    <w:p>
-      <w:pPr>
-        <w:spacing w:before="240"/>
-        <w:jc w:val="center"/>
-        <w:rPr>
-          <w:rFonts w:ascii="Segoe UI" w:hAnsi="Segoe UI" w:cs="Segoe UI"/>
-          <w:sz w:val="28"/>
-          <w:lang w:val="en-US"/>
-        </w:rPr>
-      </w:pPr>
-      <w:bookmarkStart w:id="0" w:name="_GoBack"/>
-      <w:bookmarkEnd w:id="0"/>
-      <w:r>
-        <w:rPr>
-          <w:rFonts w:ascii="Segoe UI" w:hAnsi="Segoe UI" w:cs="Segoe UI"/>
-          <w:sz w:val="28"/>
-          <w:lang w:val="en-US"/>
-        </w:rPr>
-        <w:drawing>
-          <wp:inline distT="0" distB="0" distL="0" distR="0" wp14:anchorId="6D8B1F1B" wp14:editId="0D353A1C">
-            <wp:extent cx="4305901" cy="2924583"/>
-            <wp:effectExtent l="0" t="0" r="0" b="9525"/>
-            <wp:docPr id="1" name="Рисунок 1"/>
-            <wp:cNvGraphicFramePr>
-              <a:graphicFrameLocks xmlns:a="http://schemas.openxmlformats.org/drawingml/2006/main" noChangeAspect="1"/>
-            </wp:cNvGraphicFramePr>
-            <a:graphic xmlns:a="http://schemas.openxmlformats.org/drawingml/2006/main">
-              <a:graphicData uri="http://schemas.openxmlformats.org/drawingml/2006/picture">
-                <pic:pic xmlns:pic="http://schemas.openxmlformats.org/drawingml/2006/picture">
-                  <pic:nvPicPr>
-                    <pic:cNvPr id="0" name=""/>
-                    <pic:cNvPicPr/>
-                  </pic:nvPicPr>
-                  <pic:blipFill>
-                    <a:blip r:embed="rId5"/>
-                    <a:stretch>
-                      <a:fillRect/>
-                    </a:stretch>
-                  </pic:blipFill>
-                  <pic:spPr>
-                    <a:xfrm>
-                      <a:off x="0" y="0"/>
-                      <a:ext cx="4305901" cy="2924583"/>
-                    </a:xfrm>
-                    <a:prstGeom prst="rect">
-                      <a:avLst/>
-                    </a:prstGeom>
-                  </pic:spPr>
-                </pic:pic>
-              </a:graphicData>
-            </a:graphic>
-          </wp:inline>
-        </w:drawing>
       </w:r>
     </w:p>
     <w:p>
@@ -176,6 +122,444 @@
         <w:rPr>
           <w:rFonts w:ascii="Segoe UI" w:hAnsi="Segoe UI" w:cs="Segoe UI"/>
           <w:sz w:val="28"/>
+          <w:lang w:val="en-US"/>
+        </w:rPr>
+      </w:pPr>
+    </w:p>
+    <w:tbl>
+      <w:tblPr>
+        <w:tblStyle w:val="a5"/>
+        <w:tblW w:w="5000" w:type="pct"/>
+        <w:tblLook w:val="04A0" w:firstRow="1" w:lastRow="0" w:firstColumn="1" w:lastColumn="0" w:noHBand="0" w:noVBand="1"/>
+      </w:tblPr>
+      <w:tblGrid>
+        <w:gridCol w:w="4978"/>
+        <w:gridCol w:w="5471"/>
+        <w:gridCol w:w="5471"/>
+      </w:tblGrid>
+      <w:tr>
+        <w:tc>
+          <w:tcPr>
+            <w:tcW w:w="1563" w:type="pct"/>
+          </w:tcPr>
+          <w:p>
+            <w:pPr>
+              <w:jc w:val="both"/>
+              <w:rPr>
+                <w:rFonts w:ascii="Segoe UI" w:eastAsiaTheme="minorEastAsia" w:hAnsi="Segoe UI" w:cs="Segoe UI"/>
+                <w:sz w:val="28"/>
+                <w:lang w:val="en-US"/>
+              </w:rPr>
+            </w:pPr>
+            <m:oMathPara>
+              <m:oMath>
+                <m:r>
+                  <w:rPr>
+                    <w:rFonts w:ascii="Cambria Math" w:eastAsia="Calibri" w:hAnsi="Cambria Math" w:cs="Segoe UI"/>
+                    <w:sz w:val="28"/>
+                    <w:lang w:val="en-US"/>
+                  </w:rPr>
+                  <m:t>N=</m:t>
+                </m:r>
+                <m:r>
+                  <w:rPr>
+                    <w:rFonts w:ascii="Cambria Math" w:eastAsia="Calibri" w:hAnsi="Cambria Math" w:cs="Segoe UI"/>
+                    <w:sz w:val="28"/>
+                    <w:lang w:val="en-US"/>
+                  </w:rPr>
+                  <m:t>5</m:t>
+                </m:r>
+                <m:r>
+                  <w:rPr>
+                    <w:rFonts w:ascii="Cambria Math" w:eastAsia="Calibri" w:hAnsi="Cambria Math" w:cs="Segoe UI"/>
+                    <w:sz w:val="28"/>
+                    <w:lang w:val="en-US"/>
+                  </w:rPr>
+                  <m:t>00</m:t>
+                </m:r>
+              </m:oMath>
+            </m:oMathPara>
+          </w:p>
+          <w:p>
+            <w:pPr>
+              <w:jc w:val="both"/>
+              <w:rPr>
+                <w:rFonts w:ascii="Segoe UI" w:eastAsiaTheme="minorEastAsia" w:hAnsi="Segoe UI" w:cs="Segoe UI"/>
+                <w:sz w:val="28"/>
+                <w:lang w:val="en-US"/>
+              </w:rPr>
+            </w:pPr>
+            <w:r>
+              <w:rPr>
+                <w:rFonts w:ascii="Segoe UI" w:eastAsiaTheme="minorEastAsia" w:hAnsi="Segoe UI" w:cs="Segoe UI"/>
+                <w:sz w:val="28"/>
+                <w:lang w:val="en-US"/>
+              </w:rPr>
+              <w:br/>
+            </w:r>
+            <w:r>
+              <w:rPr>
+                <w:rFonts w:ascii="Segoe UI" w:eastAsiaTheme="minorEastAsia" w:hAnsi="Segoe UI" w:cs="Segoe UI"/>
+                <w:sz w:val="28"/>
+                <w:lang w:val="en-US"/>
+              </w:rPr>
+              <w:t>Elapsed sequential Gaussian time: 0.0440707</w:t>
+            </w:r>
+            <w:bookmarkStart w:id="0" w:name="_GoBack"/>
+            <w:bookmarkEnd w:id="0"/>
+            <w:r>
+              <w:rPr>
+                <w:rFonts w:ascii="Segoe UI" w:eastAsiaTheme="minorEastAsia" w:hAnsi="Segoe UI" w:cs="Segoe UI"/>
+                <w:sz w:val="28"/>
+                <w:lang w:val="en-US"/>
+              </w:rPr>
+              <w:t xml:space="preserve"> seconds</w:t>
+            </w:r>
+          </w:p>
+          <w:p>
+            <w:pPr>
+              <w:jc w:val="both"/>
+              <w:rPr>
+                <w:rFonts w:ascii="Segoe UI" w:eastAsiaTheme="minorEastAsia" w:hAnsi="Segoe UI" w:cs="Segoe UI"/>
+                <w:sz w:val="28"/>
+                <w:lang w:val="en-US"/>
+              </w:rPr>
+            </w:pPr>
+            <w:r>
+              <w:rPr>
+                <w:rFonts w:ascii="Segoe UI" w:eastAsiaTheme="minorEastAsia" w:hAnsi="Segoe UI" w:cs="Segoe UI"/>
+                <w:sz w:val="28"/>
+                <w:lang w:val="en-US"/>
+              </w:rPr>
+              <w:t>Elapsed sequential Gaussian time: 0.0489429 seconds</w:t>
+            </w:r>
+          </w:p>
+          <w:p>
+            <w:pPr>
+              <w:jc w:val="both"/>
+              <w:rPr>
+                <w:rFonts w:ascii="Segoe UI" w:eastAsiaTheme="minorEastAsia" w:hAnsi="Segoe UI" w:cs="Segoe UI"/>
+                <w:sz w:val="28"/>
+                <w:lang w:val="en-US"/>
+              </w:rPr>
+            </w:pPr>
+            <w:r>
+              <w:rPr>
+                <w:rFonts w:ascii="Segoe UI" w:eastAsiaTheme="minorEastAsia" w:hAnsi="Segoe UI" w:cs="Segoe UI"/>
+                <w:sz w:val="28"/>
+                <w:lang w:val="en-US"/>
+              </w:rPr>
+              <w:t>Elapsed sequential Gaussian time: 0.047664 seconds</w:t>
+            </w:r>
+          </w:p>
+          <w:p>
+            <w:pPr>
+              <w:jc w:val="both"/>
+              <w:rPr>
+                <w:rFonts w:ascii="Segoe UI" w:eastAsiaTheme="minorEastAsia" w:hAnsi="Segoe UI" w:cs="Segoe UI"/>
+                <w:sz w:val="28"/>
+                <w:lang w:val="en-US"/>
+              </w:rPr>
+            </w:pPr>
+            <w:r>
+              <w:rPr>
+                <w:rFonts w:ascii="Segoe UI" w:eastAsiaTheme="minorEastAsia" w:hAnsi="Segoe UI" w:cs="Segoe UI"/>
+                <w:sz w:val="28"/>
+                <w:lang w:val="en-US"/>
+              </w:rPr>
+              <w:t>Elapsed sequential Gaussian time: 0.0471572 seconds</w:t>
+            </w:r>
+          </w:p>
+          <w:p>
+            <w:pPr>
+              <w:jc w:val="both"/>
+              <w:rPr>
+                <w:rFonts w:ascii="Segoe UI" w:eastAsiaTheme="minorEastAsia" w:hAnsi="Segoe UI" w:cs="Segoe UI"/>
+                <w:sz w:val="28"/>
+                <w:lang w:val="en-US"/>
+              </w:rPr>
+            </w:pPr>
+            <w:r>
+              <w:rPr>
+                <w:rFonts w:ascii="Segoe UI" w:eastAsiaTheme="minorEastAsia" w:hAnsi="Segoe UI" w:cs="Segoe UI"/>
+                <w:sz w:val="28"/>
+                <w:lang w:val="en-US"/>
+              </w:rPr>
+              <w:t>Elapsed sequential Gaussian time: 0.0485878 seconds</w:t>
+            </w:r>
+          </w:p>
+        </w:tc>
+        <w:tc>
+          <w:tcPr>
+            <w:tcW w:w="1718" w:type="pct"/>
+          </w:tcPr>
+          <w:p>
+            <w:pPr>
+              <w:jc w:val="both"/>
+              <w:rPr>
+                <w:rFonts w:ascii="Segoe UI" w:eastAsiaTheme="minorEastAsia" w:hAnsi="Segoe UI" w:cs="Segoe UI"/>
+                <w:sz w:val="28"/>
+                <w:lang w:val="en-US"/>
+              </w:rPr>
+            </w:pPr>
+            <m:oMathPara>
+              <m:oMath>
+                <m:r>
+                  <w:rPr>
+                    <w:rFonts w:ascii="Cambria Math" w:hAnsi="Cambria Math" w:cs="Segoe UI"/>
+                    <w:sz w:val="28"/>
+                  </w:rPr>
+                  <m:t>N=1000</m:t>
+                </m:r>
+              </m:oMath>
+            </m:oMathPara>
+          </w:p>
+          <w:p>
+            <w:pPr>
+              <w:jc w:val="both"/>
+              <w:rPr>
+                <w:rFonts w:ascii="Segoe UI" w:eastAsiaTheme="minorEastAsia" w:hAnsi="Segoe UI" w:cs="Segoe UI"/>
+                <w:sz w:val="28"/>
+                <w:lang w:val="en-US"/>
+              </w:rPr>
+            </w:pPr>
+          </w:p>
+          <w:p>
+            <w:pPr>
+              <w:jc w:val="both"/>
+              <w:rPr>
+                <w:rFonts w:ascii="Segoe UI" w:hAnsi="Segoe UI" w:cs="Segoe UI"/>
+                <w:sz w:val="28"/>
+                <w:lang w:val="en-US"/>
+              </w:rPr>
+            </w:pPr>
+            <w:r>
+              <w:rPr>
+                <w:rFonts w:ascii="Segoe UI" w:hAnsi="Segoe UI" w:cs="Segoe UI"/>
+                <w:sz w:val="28"/>
+                <w:lang w:val="en-US"/>
+              </w:rPr>
+              <w:t>Elapsed sequential Gaussian time: 0.408661 seconds</w:t>
+            </w:r>
+          </w:p>
+          <w:p>
+            <w:pPr>
+              <w:jc w:val="both"/>
+              <w:rPr>
+                <w:rFonts w:ascii="Segoe UI" w:hAnsi="Segoe UI" w:cs="Segoe UI"/>
+                <w:sz w:val="28"/>
+                <w:lang w:val="en-US"/>
+              </w:rPr>
+            </w:pPr>
+            <w:r>
+              <w:rPr>
+                <w:rFonts w:ascii="Segoe UI" w:hAnsi="Segoe UI" w:cs="Segoe UI"/>
+                <w:sz w:val="28"/>
+                <w:lang w:val="en-US"/>
+              </w:rPr>
+              <w:t>Elapsed sequential Gaussian time: 0.414637 seconds</w:t>
+            </w:r>
+          </w:p>
+          <w:p>
+            <w:pPr>
+              <w:jc w:val="both"/>
+              <w:rPr>
+                <w:rFonts w:ascii="Segoe UI" w:hAnsi="Segoe UI" w:cs="Segoe UI"/>
+                <w:sz w:val="28"/>
+                <w:lang w:val="en-US"/>
+              </w:rPr>
+            </w:pPr>
+            <w:r>
+              <w:rPr>
+                <w:rFonts w:ascii="Segoe UI" w:hAnsi="Segoe UI" w:cs="Segoe UI"/>
+                <w:sz w:val="28"/>
+                <w:lang w:val="en-US"/>
+              </w:rPr>
+              <w:t>Elapsed sequential Gaussian time: 0.423543 seconds</w:t>
+            </w:r>
+          </w:p>
+          <w:p>
+            <w:pPr>
+              <w:jc w:val="both"/>
+              <w:rPr>
+                <w:rFonts w:ascii="Segoe UI" w:hAnsi="Segoe UI" w:cs="Segoe UI"/>
+                <w:sz w:val="28"/>
+                <w:lang w:val="en-US"/>
+              </w:rPr>
+            </w:pPr>
+            <w:r>
+              <w:rPr>
+                <w:rFonts w:ascii="Segoe UI" w:hAnsi="Segoe UI" w:cs="Segoe UI"/>
+                <w:sz w:val="28"/>
+                <w:lang w:val="en-US"/>
+              </w:rPr>
+              <w:t>Elapsed sequential Gaussian time: 0.447739 seconds</w:t>
+            </w:r>
+          </w:p>
+          <w:p>
+            <w:pPr>
+              <w:jc w:val="both"/>
+              <w:rPr>
+                <w:rFonts w:ascii="Segoe UI" w:hAnsi="Segoe UI" w:cs="Segoe UI"/>
+                <w:sz w:val="28"/>
+                <w:lang w:val="en-US"/>
+              </w:rPr>
+            </w:pPr>
+            <w:r>
+              <w:rPr>
+                <w:rFonts w:ascii="Segoe UI" w:hAnsi="Segoe UI" w:cs="Segoe UI"/>
+                <w:sz w:val="28"/>
+                <w:lang w:val="en-US"/>
+              </w:rPr>
+              <w:t>Elapsed sequential Gaussian time: 0.428404 seconds</w:t>
+            </w:r>
+          </w:p>
+        </w:tc>
+        <w:tc>
+          <w:tcPr>
+            <w:tcW w:w="1718" w:type="pct"/>
+          </w:tcPr>
+          <w:p>
+            <w:pPr>
+              <w:jc w:val="both"/>
+              <w:rPr>
+                <w:rFonts w:ascii="Segoe UI" w:eastAsiaTheme="minorEastAsia" w:hAnsi="Segoe UI" w:cs="Segoe UI"/>
+                <w:sz w:val="28"/>
+                <w:lang w:val="en-US"/>
+              </w:rPr>
+            </w:pPr>
+            <m:oMathPara>
+              <m:oMath>
+                <m:r>
+                  <w:rPr>
+                    <w:rFonts w:ascii="Cambria Math" w:hAnsi="Cambria Math" w:cs="Segoe UI"/>
+                    <w:sz w:val="28"/>
+                    <w:lang w:val="en-US"/>
+                  </w:rPr>
+                  <m:t>N=1500</m:t>
+                </m:r>
+              </m:oMath>
+            </m:oMathPara>
+          </w:p>
+          <w:p>
+            <w:pPr>
+              <w:jc w:val="both"/>
+              <w:rPr>
+                <w:rFonts w:ascii="Segoe UI" w:eastAsiaTheme="minorEastAsia" w:hAnsi="Segoe UI" w:cs="Segoe UI"/>
+                <w:sz w:val="28"/>
+                <w:lang w:val="en-US"/>
+              </w:rPr>
+            </w:pPr>
+            <w:r>
+              <w:rPr>
+                <w:rFonts w:ascii="Segoe UI" w:eastAsiaTheme="minorEastAsia" w:hAnsi="Segoe UI" w:cs="Segoe UI"/>
+                <w:sz w:val="28"/>
+                <w:lang w:val="en-US"/>
+              </w:rPr>
+              <w:br/>
+            </w:r>
+            <w:r>
+              <w:rPr>
+                <w:rFonts w:ascii="Segoe UI" w:eastAsiaTheme="minorEastAsia" w:hAnsi="Segoe UI" w:cs="Segoe UI"/>
+                <w:sz w:val="28"/>
+                <w:lang w:val="en-US"/>
+              </w:rPr>
+              <w:t>Elapsed sequential Gaussian time: 2.19916 seconds</w:t>
+            </w:r>
+          </w:p>
+          <w:p>
+            <w:pPr>
+              <w:jc w:val="both"/>
+              <w:rPr>
+                <w:rFonts w:ascii="Segoe UI" w:eastAsiaTheme="minorEastAsia" w:hAnsi="Segoe UI" w:cs="Segoe UI"/>
+                <w:sz w:val="28"/>
+                <w:lang w:val="en-US"/>
+              </w:rPr>
+            </w:pPr>
+            <w:r>
+              <w:rPr>
+                <w:rFonts w:ascii="Segoe UI" w:eastAsiaTheme="minorEastAsia" w:hAnsi="Segoe UI" w:cs="Segoe UI"/>
+                <w:sz w:val="28"/>
+                <w:lang w:val="en-US"/>
+              </w:rPr>
+              <w:t>Elapsed sequential Gaussian time: 2.26897 seconds</w:t>
+            </w:r>
+          </w:p>
+          <w:p>
+            <w:pPr>
+              <w:jc w:val="both"/>
+              <w:rPr>
+                <w:rFonts w:ascii="Segoe UI" w:eastAsiaTheme="minorEastAsia" w:hAnsi="Segoe UI" w:cs="Segoe UI"/>
+                <w:sz w:val="28"/>
+                <w:lang w:val="en-US"/>
+              </w:rPr>
+            </w:pPr>
+            <w:r>
+              <w:rPr>
+                <w:rFonts w:ascii="Segoe UI" w:eastAsiaTheme="minorEastAsia" w:hAnsi="Segoe UI" w:cs="Segoe UI"/>
+                <w:sz w:val="28"/>
+                <w:lang w:val="en-US"/>
+              </w:rPr>
+              <w:t>Elapsed sequential Gaussian time: 2.84567 seconds</w:t>
+            </w:r>
+          </w:p>
+          <w:p>
+            <w:pPr>
+              <w:jc w:val="both"/>
+              <w:rPr>
+                <w:rFonts w:ascii="Segoe UI" w:eastAsiaTheme="minorEastAsia" w:hAnsi="Segoe UI" w:cs="Segoe UI"/>
+                <w:sz w:val="28"/>
+                <w:lang w:val="en-US"/>
+              </w:rPr>
+            </w:pPr>
+            <w:r>
+              <w:rPr>
+                <w:rFonts w:ascii="Segoe UI" w:eastAsiaTheme="minorEastAsia" w:hAnsi="Segoe UI" w:cs="Segoe UI"/>
+                <w:sz w:val="28"/>
+                <w:lang w:val="en-US"/>
+              </w:rPr>
+              <w:t>Elapsed sequential Gaussian time: 2.53275 seconds</w:t>
+            </w:r>
+          </w:p>
+          <w:p>
+            <w:pPr>
+              <w:jc w:val="both"/>
+              <w:rPr>
+                <w:rFonts w:ascii="Segoe UI" w:eastAsiaTheme="minorEastAsia" w:hAnsi="Segoe UI" w:cs="Segoe UI"/>
+                <w:sz w:val="28"/>
+                <w:lang w:val="en-US"/>
+              </w:rPr>
+            </w:pPr>
+            <w:r>
+              <w:rPr>
+                <w:rFonts w:ascii="Segoe UI" w:eastAsiaTheme="minorEastAsia" w:hAnsi="Segoe UI" w:cs="Segoe UI"/>
+                <w:sz w:val="28"/>
+                <w:lang w:val="en-US"/>
+              </w:rPr>
+              <w:t>Elapsed sequential Gaussian time: 2.3177 seconds</w:t>
+            </w:r>
+          </w:p>
+        </w:tc>
+      </w:tr>
+    </w:tbl>
+    <w:p>
+      <w:pPr>
+        <w:spacing w:after="0"/>
+        <w:jc w:val="both"/>
+        <w:rPr>
+          <w:rFonts w:ascii="Segoe UI" w:hAnsi="Segoe UI" w:cs="Segoe UI"/>
+          <w:sz w:val="28"/>
+          <w:lang w:val="en-US"/>
+        </w:rPr>
+      </w:pPr>
+    </w:p>
+    <w:p>
+      <w:pPr>
+        <w:spacing w:after="0"/>
+        <w:jc w:val="both"/>
+        <w:rPr>
+          <w:rFonts w:ascii="Segoe UI" w:hAnsi="Segoe UI" w:cs="Segoe UI"/>
+          <w:sz w:val="28"/>
         </w:rPr>
       </w:pPr>
       <w:r>
@@ -183,7 +567,21 @@
           <w:rFonts w:ascii="Segoe UI" w:hAnsi="Segoe UI" w:cs="Segoe UI"/>
           <w:sz w:val="28"/>
         </w:rPr>
-        <w:t xml:space="preserve">Количество итераций всех случаях никак не отразилось на корректности работы программы. Это видно по выводу </w:t>
+        <w:t xml:space="preserve">Количество итераций </w:t>
+      </w:r>
+      <w:r>
+        <w:rPr>
+          <w:rFonts w:ascii="Segoe UI" w:hAnsi="Segoe UI" w:cs="Segoe UI"/>
+          <w:sz w:val="28"/>
+        </w:rPr>
+        <w:t xml:space="preserve">во </w:t>
+      </w:r>
+      <w:r>
+        <w:rPr>
+          <w:rFonts w:ascii="Segoe UI" w:hAnsi="Segoe UI" w:cs="Segoe UI"/>
+          <w:sz w:val="28"/>
+        </w:rPr>
+        <w:t xml:space="preserve">всех случаях никак не отразилось на корректности работы программы. Это видно по выводу </w:t>
       </w:r>
       <w:r>
         <w:rPr>
@@ -431,7 +829,9 @@
       <w:r>
         <w:rPr>
           <w:rFonts w:ascii="Segoe UI" w:hAnsi="Segoe UI" w:cs="Segoe UI"/>
-          <w:sz w:val="28"/>
+          <w:noProof/>
+          <w:sz w:val="28"/>
+          <w:lang w:eastAsia="ru-RU"/>
         </w:rPr>
         <w:drawing>
           <wp:inline distT="0" distB="0" distL="0" distR="0" wp14:anchorId="4E02FBD8" wp14:editId="638465BC">
@@ -449,7 +849,7 @@
                     <pic:cNvPicPr/>
                   </pic:nvPicPr>
                   <pic:blipFill rotWithShape="1">
-                    <a:blip r:embed="rId6"/>
+                    <a:blip r:embed="rId5"/>
                     <a:srcRect b="75229"/>
                     <a:stretch/>
                   </pic:blipFill>
@@ -479,7 +879,9 @@
       <w:r>
         <w:rPr>
           <w:rFonts w:ascii="Segoe UI" w:hAnsi="Segoe UI" w:cs="Segoe UI"/>
-          <w:sz w:val="28"/>
+          <w:noProof/>
+          <w:sz w:val="28"/>
+          <w:lang w:eastAsia="ru-RU"/>
         </w:rPr>
         <w:drawing>
           <wp:inline distT="0" distB="0" distL="0" distR="0" wp14:anchorId="693FB616" wp14:editId="4C394D32">
@@ -497,7 +899,7 @@
                     <pic:cNvPicPr/>
                   </pic:nvPicPr>
                   <pic:blipFill rotWithShape="1">
-                    <a:blip r:embed="rId6"/>
+                    <a:blip r:embed="rId5"/>
                     <a:srcRect t="46126" b="32299"/>
                     <a:stretch/>
                   </pic:blipFill>
@@ -527,7 +929,9 @@
       <w:r>
         <w:rPr>
           <w:rFonts w:ascii="Segoe UI" w:hAnsi="Segoe UI" w:cs="Segoe UI"/>
-          <w:sz w:val="28"/>
+          <w:noProof/>
+          <w:sz w:val="28"/>
+          <w:lang w:eastAsia="ru-RU"/>
         </w:rPr>
         <w:drawing>
           <wp:inline distT="0" distB="0" distL="0" distR="0" wp14:anchorId="4D5363E2" wp14:editId="132BC473">
@@ -545,7 +949,7 @@
                     <pic:cNvPicPr/>
                   </pic:nvPicPr>
                   <pic:blipFill rotWithShape="1">
-                    <a:blip r:embed="rId6"/>
+                    <a:blip r:embed="rId5"/>
                     <a:srcRect t="67202"/>
                     <a:stretch/>
                   </pic:blipFill>
@@ -585,12 +989,14 @@
       <w:r>
         <w:rPr>
           <w:rFonts w:ascii="Segoe UI" w:hAnsi="Segoe UI" w:cs="Segoe UI"/>
-          <w:sz w:val="28"/>
+          <w:noProof/>
+          <w:sz w:val="28"/>
+          <w:lang w:eastAsia="ru-RU"/>
         </w:rPr>
         <w:drawing>
           <wp:inline distT="0" distB="0" distL="0" distR="0" wp14:anchorId="111C201C" wp14:editId="7F088BB7">
-            <wp:extent cx="6344698" cy="1577498"/>
-            <wp:effectExtent l="0" t="0" r="0" b="3810"/>
+            <wp:extent cx="6716943" cy="1670050"/>
+            <wp:effectExtent l="0" t="0" r="8255" b="6350"/>
             <wp:docPr id="5" name="Рисунок 5"/>
             <wp:cNvGraphicFramePr>
               <a:graphicFrameLocks xmlns:a="http://schemas.openxmlformats.org/drawingml/2006/main" noChangeAspect="1"/>
@@ -603,7 +1009,7 @@
                     <pic:cNvPicPr/>
                   </pic:nvPicPr>
                   <pic:blipFill>
-                    <a:blip r:embed="rId7"/>
+                    <a:blip r:embed="rId6"/>
                     <a:stretch>
                       <a:fillRect/>
                     </a:stretch>
@@ -611,7 +1017,7 @@
                   <pic:spPr>
                     <a:xfrm>
                       <a:off x="0" y="0"/>
-                      <a:ext cx="6344698" cy="1577498"/>
+                      <a:ext cx="6728451" cy="1672911"/>
                     </a:xfrm>
                     <a:prstGeom prst="rect">
                       <a:avLst/>
@@ -5606,6 +6012,49 @@
                   <wp:extent cx="5000288" cy="2664000"/>
                   <wp:effectExtent l="0" t="0" r="0" b="3175"/>
                   <wp:docPr id="8" name="Рисунок 8"/>
+                  <wp:cNvGraphicFramePr>
+                    <a:graphicFrameLocks xmlns:a="http://schemas.openxmlformats.org/drawingml/2006/main" noChangeAspect="1"/>
+                  </wp:cNvGraphicFramePr>
+                  <a:graphic xmlns:a="http://schemas.openxmlformats.org/drawingml/2006/main">
+                    <a:graphicData uri="http://schemas.openxmlformats.org/drawingml/2006/picture">
+                      <pic:pic xmlns:pic="http://schemas.openxmlformats.org/drawingml/2006/picture">
+                        <pic:nvPicPr>
+                          <pic:cNvPr id="0" name=""/>
+                          <pic:cNvPicPr/>
+                        </pic:nvPicPr>
+                        <pic:blipFill>
+                          <a:blip r:embed="rId7"/>
+                          <a:stretch>
+                            <a:fillRect/>
+                          </a:stretch>
+                        </pic:blipFill>
+                        <pic:spPr>
+                          <a:xfrm>
+                            <a:off x="0" y="0"/>
+                            <a:ext cx="5000288" cy="2664000"/>
+                          </a:xfrm>
+                          <a:prstGeom prst="rect">
+                            <a:avLst/>
+                          </a:prstGeom>
+                        </pic:spPr>
+                      </pic:pic>
+                    </a:graphicData>
+                  </a:graphic>
+                </wp:inline>
+              </w:drawing>
+            </w:r>
+            <w:r>
+              <w:rPr>
+                <w:rFonts w:ascii="Segoe UI" w:hAnsi="Segoe UI" w:cs="Segoe UI"/>
+                <w:noProof/>
+                <w:sz w:val="28"/>
+                <w:lang w:eastAsia="ru-RU"/>
+              </w:rPr>
+              <w:drawing>
+                <wp:inline distT="0" distB="0" distL="0" distR="0" wp14:anchorId="0D97A242" wp14:editId="0D38890F">
+                  <wp:extent cx="4995452" cy="2664000"/>
+                  <wp:effectExtent l="0" t="0" r="0" b="3175"/>
+                  <wp:docPr id="7" name="Рисунок 7"/>
                   <wp:cNvGraphicFramePr>
                     <a:graphicFrameLocks xmlns:a="http://schemas.openxmlformats.org/drawingml/2006/main" noChangeAspect="1"/>
                   </wp:cNvGraphicFramePr>
@@ -5625,7 +6074,7 @@
                         <pic:spPr>
                           <a:xfrm>
                             <a:off x="0" y="0"/>
-                            <a:ext cx="5000288" cy="2664000"/>
+                            <a:ext cx="4995452" cy="2664000"/>
                           </a:xfrm>
                           <a:prstGeom prst="rect">
                             <a:avLst/>
@@ -5637,16 +6086,41 @@
                 </wp:inline>
               </w:drawing>
             </w:r>
-            <w:r>
+          </w:p>
+          <w:p>
+            <w:pPr>
+              <w:jc w:val="center"/>
               <w:rPr>
                 <w:rFonts w:ascii="Segoe UI" w:hAnsi="Segoe UI" w:cs="Segoe UI"/>
                 <w:sz w:val="28"/>
               </w:rPr>
+            </w:pPr>
+          </w:p>
+        </w:tc>
+        <w:tc>
+          <w:tcPr>
+            <w:tcW w:w="7960" w:type="dxa"/>
+          </w:tcPr>
+          <w:p>
+            <w:pPr>
+              <w:jc w:val="center"/>
+              <w:rPr>
+                <w:rFonts w:ascii="Segoe UI" w:hAnsi="Segoe UI" w:cs="Segoe UI"/>
+                <w:sz w:val="28"/>
+              </w:rPr>
+            </w:pPr>
+            <w:r>
+              <w:rPr>
+                <w:rFonts w:ascii="Segoe UI" w:hAnsi="Segoe UI" w:cs="Segoe UI"/>
+                <w:noProof/>
+                <w:sz w:val="28"/>
+                <w:lang w:eastAsia="ru-RU"/>
+              </w:rPr>
               <w:drawing>
-                <wp:inline distT="0" distB="0" distL="0" distR="0" wp14:anchorId="0D97A242" wp14:editId="0D38890F">
-                  <wp:extent cx="4995452" cy="2664000"/>
-                  <wp:effectExtent l="0" t="0" r="0" b="3175"/>
-                  <wp:docPr id="7" name="Рисунок 7"/>
+                <wp:inline distT="0" distB="0" distL="0" distR="0" wp14:anchorId="349D60CC" wp14:editId="5C879810">
+                  <wp:extent cx="5028540" cy="2664000"/>
+                  <wp:effectExtent l="0" t="0" r="1270" b="3175"/>
+                  <wp:docPr id="9" name="Рисунок 9"/>
                   <wp:cNvGraphicFramePr>
                     <a:graphicFrameLocks xmlns:a="http://schemas.openxmlformats.org/drawingml/2006/main" noChangeAspect="1"/>
                   </wp:cNvGraphicFramePr>
@@ -5666,7 +6140,7 @@
                         <pic:spPr>
                           <a:xfrm>
                             <a:off x="0" y="0"/>
-                            <a:ext cx="4995452" cy="2664000"/>
+                            <a:ext cx="5028540" cy="2664000"/>
                           </a:xfrm>
                           <a:prstGeom prst="rect">
                             <a:avLst/>
@@ -5687,30 +6161,18 @@
                 <w:sz w:val="28"/>
               </w:rPr>
             </w:pPr>
-          </w:p>
-        </w:tc>
-        <w:tc>
-          <w:tcPr>
-            <w:tcW w:w="7960" w:type="dxa"/>
-          </w:tcPr>
-          <w:p>
-            <w:pPr>
-              <w:jc w:val="center"/>
+            <w:r>
               <w:rPr>
                 <w:rFonts w:ascii="Segoe UI" w:hAnsi="Segoe UI" w:cs="Segoe UI"/>
-                <w:sz w:val="28"/>
-              </w:rPr>
-            </w:pPr>
-            <w:r>
-              <w:rPr>
-                <w:rFonts w:ascii="Segoe UI" w:hAnsi="Segoe UI" w:cs="Segoe UI"/>
-                <w:sz w:val="28"/>
+                <w:noProof/>
+                <w:sz w:val="28"/>
+                <w:lang w:eastAsia="ru-RU"/>
               </w:rPr>
               <w:drawing>
-                <wp:inline distT="0" distB="0" distL="0" distR="0" wp14:anchorId="349D60CC" wp14:editId="5C879810">
-                  <wp:extent cx="5028540" cy="2664000"/>
-                  <wp:effectExtent l="0" t="0" r="1270" b="3175"/>
-                  <wp:docPr id="9" name="Рисунок 9"/>
+                <wp:inline distT="0" distB="0" distL="0" distR="0" wp14:anchorId="274E72CD" wp14:editId="4F512C2B">
+                  <wp:extent cx="5027560" cy="2664000"/>
+                  <wp:effectExtent l="0" t="0" r="1905" b="3175"/>
+                  <wp:docPr id="10" name="Рисунок 10"/>
                   <wp:cNvGraphicFramePr>
                     <a:graphicFrameLocks xmlns:a="http://schemas.openxmlformats.org/drawingml/2006/main" noChangeAspect="1"/>
                   </wp:cNvGraphicFramePr>
@@ -5730,7 +6192,7 @@
                         <pic:spPr>
                           <a:xfrm>
                             <a:off x="0" y="0"/>
-                            <a:ext cx="5028540" cy="2664000"/>
+                            <a:ext cx="5027560" cy="2664000"/>
                           </a:xfrm>
                           <a:prstGeom prst="rect">
                             <a:avLst/>
@@ -5743,24 +6205,98 @@
               </w:drawing>
             </w:r>
           </w:p>
+        </w:tc>
+      </w:tr>
+    </w:tbl>
+    <w:p>
+      <w:pPr>
+        <w:spacing w:after="0"/>
+        <w:jc w:val="center"/>
+        <w:rPr>
+          <w:rFonts w:ascii="Segoe UI" w:hAnsi="Segoe UI" w:cs="Segoe UI"/>
+          <w:sz w:val="28"/>
+          <w:lang w:val="en-US"/>
+        </w:rPr>
+      </w:pPr>
+    </w:p>
+    <w:p>
+      <w:pPr>
+        <w:rPr>
+          <w:rFonts w:ascii="Segoe UI" w:hAnsi="Segoe UI" w:cs="Segoe UI"/>
+          <w:sz w:val="28"/>
+          <w:lang w:val="en-US"/>
+        </w:rPr>
+      </w:pPr>
+      <w:r>
+        <w:rPr>
+          <w:rFonts w:ascii="Segoe UI" w:hAnsi="Segoe UI" w:cs="Segoe UI"/>
+          <w:sz w:val="28"/>
+          <w:lang w:val="en-US"/>
+        </w:rPr>
+        <w:br w:type="page"/>
+      </w:r>
+    </w:p>
+    <w:p>
+      <w:pPr>
+        <w:spacing w:after="0"/>
+        <w:rPr>
+          <w:rFonts w:ascii="Segoe UI" w:hAnsi="Segoe UI" w:cs="Segoe UI"/>
+          <w:b/>
+          <w:color w:val="365F91" w:themeColor="accent1" w:themeShade="BF"/>
+          <w:sz w:val="28"/>
+          <w:lang w:val="en-US"/>
+        </w:rPr>
+      </w:pPr>
+      <w:r>
+        <w:rPr>
+          <w:rFonts w:ascii="Segoe UI" w:hAnsi="Segoe UI" w:cs="Segoe UI"/>
+          <w:b/>
+          <w:color w:val="365F91" w:themeColor="accent1" w:themeShade="BF"/>
+          <w:sz w:val="28"/>
+        </w:rPr>
+        <w:lastRenderedPageBreak/>
+        <w:t>Задание 4.</w:t>
+      </w:r>
+    </w:p>
+    <w:tbl>
+      <w:tblPr>
+        <w:tblStyle w:val="a5"/>
+        <w:tblW w:w="0" w:type="auto"/>
+        <w:tblLook w:val="04A0" w:firstRow="1" w:lastRow="0" w:firstColumn="1" w:lastColumn="0" w:noHBand="0" w:noVBand="1"/>
+      </w:tblPr>
+      <w:tblGrid>
+        <w:gridCol w:w="8017"/>
+        <w:gridCol w:w="7903"/>
+      </w:tblGrid>
+      <w:tr>
+        <w:trPr>
+          <w:trHeight w:val="2155"/>
+        </w:trPr>
+        <w:tc>
+          <w:tcPr>
+            <w:tcW w:w="8017" w:type="dxa"/>
+            <w:vMerge w:val="restart"/>
+          </w:tcPr>
           <w:p>
             <w:pPr>
               <w:jc w:val="center"/>
               <w:rPr>
                 <w:rFonts w:ascii="Segoe UI" w:hAnsi="Segoe UI" w:cs="Segoe UI"/>
                 <w:sz w:val="28"/>
+                <w:lang w:val="en-US"/>
               </w:rPr>
             </w:pPr>
             <w:r>
               <w:rPr>
                 <w:rFonts w:ascii="Segoe UI" w:hAnsi="Segoe UI" w:cs="Segoe UI"/>
                 <w:sz w:val="28"/>
+                <w:lang w:val="en-US"/>
               </w:rPr>
               <w:drawing>
-                <wp:inline distT="0" distB="0" distL="0" distR="0" wp14:anchorId="274E72CD" wp14:editId="4F512C2B">
-                  <wp:extent cx="5027560" cy="2664000"/>
-                  <wp:effectExtent l="0" t="0" r="1905" b="3175"/>
-                  <wp:docPr id="10" name="Рисунок 10"/>
+                <wp:inline distT="0" distB="0" distL="0" distR="0" wp14:anchorId="20CEEF4C" wp14:editId="3DBEF314">
+                  <wp:extent cx="4954197" cy="2267712"/>
+                  <wp:effectExtent l="0" t="0" r="0" b="0"/>
+                  <wp:docPr id="6" name="Рисунок 6"/>
                   <wp:cNvGraphicFramePr>
                     <a:graphicFrameLocks xmlns:a="http://schemas.openxmlformats.org/drawingml/2006/main" noChangeAspect="1"/>
                   </wp:cNvGraphicFramePr>
@@ -5780,7 +6316,7 @@
                         <pic:spPr>
                           <a:xfrm>
                             <a:off x="0" y="0"/>
-                            <a:ext cx="5027560" cy="2664000"/>
+                            <a:ext cx="4954545" cy="2267871"/>
                           </a:xfrm>
                           <a:prstGeom prst="rect">
                             <a:avLst/>
@@ -5793,13 +6329,473 @@
               </w:drawing>
             </w:r>
           </w:p>
+          <w:p>
+            <w:pPr>
+              <w:rPr>
+                <w:rFonts w:ascii="Segoe UI" w:hAnsi="Segoe UI" w:cs="Segoe UI"/>
+                <w:sz w:val="28"/>
+                <w:lang w:val="en-US"/>
+              </w:rPr>
+            </w:pPr>
+          </w:p>
+          <w:p>
+            <w:pPr>
+              <w:jc w:val="center"/>
+              <w:rPr>
+                <w:rFonts w:ascii="Segoe UI" w:hAnsi="Segoe UI" w:cs="Segoe UI"/>
+                <w:sz w:val="28"/>
+                <w:lang w:val="en-US"/>
+              </w:rPr>
+            </w:pPr>
+            <w:r>
+              <w:rPr>
+                <w:noProof/>
+                <w:lang w:eastAsia="ru-RU"/>
+              </w:rPr>
+              <w:drawing>
+                <wp:inline distT="0" distB="0" distL="0" distR="0" wp14:anchorId="61801025" wp14:editId="08F83908">
+                  <wp:extent cx="4411065" cy="2844042"/>
+                  <wp:effectExtent l="0" t="0" r="8890" b="0"/>
+                  <wp:docPr id="11" name="Рисунок 11"/>
+                  <wp:cNvGraphicFramePr>
+                    <a:graphicFrameLocks xmlns:a="http://schemas.openxmlformats.org/drawingml/2006/main" noChangeAspect="1"/>
+                  </wp:cNvGraphicFramePr>
+                  <a:graphic xmlns:a="http://schemas.openxmlformats.org/drawingml/2006/main">
+                    <a:graphicData uri="http://schemas.openxmlformats.org/drawingml/2006/picture">
+                      <pic:pic xmlns:pic="http://schemas.openxmlformats.org/drawingml/2006/picture">
+                        <pic:nvPicPr>
+                          <pic:cNvPr id="0" name=""/>
+                          <pic:cNvPicPr/>
+                        </pic:nvPicPr>
+                        <pic:blipFill>
+                          <a:blip r:embed="rId12"/>
+                          <a:stretch>
+                            <a:fillRect/>
+                          </a:stretch>
+                        </pic:blipFill>
+                        <pic:spPr>
+                          <a:xfrm>
+                            <a:off x="0" y="0"/>
+                            <a:ext cx="4413298" cy="2845481"/>
+                          </a:xfrm>
+                          <a:prstGeom prst="rect">
+                            <a:avLst/>
+                          </a:prstGeom>
+                        </pic:spPr>
+                      </pic:pic>
+                    </a:graphicData>
+                  </a:graphic>
+                </wp:inline>
+              </w:drawing>
+            </w:r>
+          </w:p>
+        </w:tc>
+        <w:tc>
+          <w:tcPr>
+            <w:tcW w:w="7903" w:type="dxa"/>
+          </w:tcPr>
+          <w:p>
+            <w:pPr>
+              <w:rPr>
+                <w:rFonts w:ascii="Segoe UI" w:eastAsiaTheme="minorEastAsia" w:hAnsi="Segoe UI" w:cs="Segoe UI"/>
+                <w:sz w:val="28"/>
+                <w:lang w:val="en-US"/>
+              </w:rPr>
+            </w:pPr>
+            <m:oMathPara>
+              <m:oMath>
+                <m:r>
+                  <w:rPr>
+                    <w:rFonts w:ascii="Cambria Math" w:hAnsi="Cambria Math" w:cs="Segoe UI"/>
+                    <w:sz w:val="28"/>
+                    <w:lang w:val="en-US"/>
+                  </w:rPr>
+                  <m:t>N=500</m:t>
+                </m:r>
+              </m:oMath>
+            </m:oMathPara>
+          </w:p>
+          <w:p>
+            <w:pPr>
+              <w:rPr>
+                <w:rFonts w:ascii="Segoe UI" w:eastAsiaTheme="minorEastAsia" w:hAnsi="Segoe UI" w:cs="Segoe UI"/>
+                <w:sz w:val="28"/>
+                <w:lang w:val="en-US"/>
+              </w:rPr>
+            </w:pPr>
+            <w:r>
+              <w:rPr>
+                <w:rFonts w:ascii="Segoe UI" w:eastAsiaTheme="minorEastAsia" w:hAnsi="Segoe UI" w:cs="Segoe UI"/>
+                <w:sz w:val="28"/>
+                <w:lang w:val="en-US"/>
+              </w:rPr>
+              <w:br/>
+            </w:r>
+            <w:r>
+              <w:rPr>
+                <w:rFonts w:ascii="Segoe UI" w:eastAsiaTheme="minorEastAsia" w:hAnsi="Segoe UI" w:cs="Segoe UI"/>
+                <w:sz w:val="28"/>
+                <w:lang w:val="en-US"/>
+              </w:rPr>
+              <w:t>Elapsed sequential Gaussian time: 0.0372814 seconds</w:t>
+            </w:r>
+          </w:p>
+          <w:p>
+            <w:pPr>
+              <w:rPr>
+                <w:rFonts w:ascii="Segoe UI" w:eastAsiaTheme="minorEastAsia" w:hAnsi="Segoe UI" w:cs="Segoe UI"/>
+                <w:sz w:val="28"/>
+                <w:lang w:val="en-US"/>
+              </w:rPr>
+            </w:pPr>
+            <w:r>
+              <w:rPr>
+                <w:rFonts w:ascii="Segoe UI" w:eastAsiaTheme="minorEastAsia" w:hAnsi="Segoe UI" w:cs="Segoe UI"/>
+                <w:sz w:val="28"/>
+                <w:lang w:val="en-US"/>
+              </w:rPr>
+              <w:t>Elapsed sequential Gaussian time: 0.0394884 seconds</w:t>
+            </w:r>
+          </w:p>
+          <w:p>
+            <w:pPr>
+              <w:rPr>
+                <w:rFonts w:ascii="Segoe UI" w:eastAsiaTheme="minorEastAsia" w:hAnsi="Segoe UI" w:cs="Segoe UI"/>
+                <w:sz w:val="28"/>
+                <w:lang w:val="en-US"/>
+              </w:rPr>
+            </w:pPr>
+            <w:r>
+              <w:rPr>
+                <w:rFonts w:ascii="Segoe UI" w:eastAsiaTheme="minorEastAsia" w:hAnsi="Segoe UI" w:cs="Segoe UI"/>
+                <w:sz w:val="28"/>
+                <w:lang w:val="en-US"/>
+              </w:rPr>
+              <w:t>Elapsed sequential Gaussian time: 0.0385043 seconds</w:t>
+            </w:r>
+          </w:p>
+          <w:p>
+            <w:pPr>
+              <w:rPr>
+                <w:rFonts w:ascii="Segoe UI" w:eastAsiaTheme="minorEastAsia" w:hAnsi="Segoe UI" w:cs="Segoe UI"/>
+                <w:sz w:val="28"/>
+                <w:lang w:val="en-US"/>
+              </w:rPr>
+            </w:pPr>
+            <w:r>
+              <w:rPr>
+                <w:rFonts w:ascii="Segoe UI" w:eastAsiaTheme="minorEastAsia" w:hAnsi="Segoe UI" w:cs="Segoe UI"/>
+                <w:sz w:val="28"/>
+                <w:lang w:val="en-US"/>
+              </w:rPr>
+              <w:t>Elapsed sequential Gaussian time: 0.0386812 seconds</w:t>
+            </w:r>
+          </w:p>
+          <w:p>
+            <w:pPr>
+              <w:rPr>
+                <w:rFonts w:ascii="Segoe UI" w:eastAsiaTheme="minorEastAsia" w:hAnsi="Segoe UI" w:cs="Segoe UI"/>
+                <w:sz w:val="28"/>
+                <w:lang w:val="en-US"/>
+              </w:rPr>
+            </w:pPr>
+            <w:r>
+              <w:rPr>
+                <w:rFonts w:ascii="Segoe UI" w:eastAsiaTheme="minorEastAsia" w:hAnsi="Segoe UI" w:cs="Segoe UI"/>
+                <w:sz w:val="28"/>
+                <w:lang w:val="en-US"/>
+              </w:rPr>
+              <w:t>Elapsed sequential Gaussian time: 0.0358365 seconds</w:t>
+            </w:r>
+          </w:p>
+        </w:tc>
+      </w:tr>
+      <w:tr>
+        <w:trPr>
+          <w:trHeight w:val="2154"/>
+        </w:trPr>
+        <w:tc>
+          <w:tcPr>
+            <w:tcW w:w="8017" w:type="dxa"/>
+            <w:vMerge/>
+          </w:tcPr>
+          <w:p>
+            <w:pPr>
+              <w:jc w:val="center"/>
+              <w:rPr>
+                <w:rFonts w:ascii="Segoe UI" w:hAnsi="Segoe UI" w:cs="Segoe UI"/>
+                <w:sz w:val="28"/>
+                <w:lang w:val="en-US"/>
+              </w:rPr>
+            </w:pPr>
+          </w:p>
+        </w:tc>
+        <w:tc>
+          <w:tcPr>
+            <w:tcW w:w="7903" w:type="dxa"/>
+          </w:tcPr>
+          <w:p>
+            <w:pPr>
+              <w:rPr>
+                <w:rFonts w:ascii="Segoe UI" w:eastAsiaTheme="minorEastAsia" w:hAnsi="Segoe UI" w:cs="Segoe UI"/>
+                <w:sz w:val="28"/>
+                <w:lang w:val="en-US"/>
+              </w:rPr>
+            </w:pPr>
+            <m:oMathPara>
+              <m:oMath>
+                <m:r>
+                  <w:rPr>
+                    <w:rFonts w:ascii="Cambria Math" w:hAnsi="Cambria Math" w:cs="Segoe UI"/>
+                    <w:sz w:val="28"/>
+                    <w:lang w:val="en-US"/>
+                  </w:rPr>
+                  <m:t>N=1000</m:t>
+                </m:r>
+              </m:oMath>
+            </m:oMathPara>
+          </w:p>
+          <w:p>
+            <w:pPr>
+              <w:rPr>
+                <w:rFonts w:ascii="Segoe UI" w:eastAsiaTheme="minorEastAsia" w:hAnsi="Segoe UI" w:cs="Segoe UI"/>
+                <w:sz w:val="28"/>
+                <w:lang w:val="en-US"/>
+              </w:rPr>
+            </w:pPr>
+          </w:p>
+          <w:p>
+            <w:pPr>
+              <w:rPr>
+                <w:rFonts w:ascii="Segoe UI" w:hAnsi="Segoe UI" w:cs="Segoe UI"/>
+                <w:sz w:val="28"/>
+                <w:lang w:val="en-US"/>
+              </w:rPr>
+            </w:pPr>
+            <w:r>
+              <w:rPr>
+                <w:rFonts w:ascii="Segoe UI" w:hAnsi="Segoe UI" w:cs="Segoe UI"/>
+                <w:sz w:val="28"/>
+                <w:lang w:val="en-US"/>
+              </w:rPr>
+              <w:t>Elapsed sequential Gaussian time: 0.264645 seconds</w:t>
+            </w:r>
+          </w:p>
+          <w:p>
+            <w:pPr>
+              <w:rPr>
+                <w:rFonts w:ascii="Segoe UI" w:hAnsi="Segoe UI" w:cs="Segoe UI"/>
+                <w:sz w:val="28"/>
+                <w:lang w:val="en-US"/>
+              </w:rPr>
+            </w:pPr>
+            <w:r>
+              <w:rPr>
+                <w:rFonts w:ascii="Segoe UI" w:hAnsi="Segoe UI" w:cs="Segoe UI"/>
+                <w:sz w:val="28"/>
+                <w:lang w:val="en-US"/>
+              </w:rPr>
+              <w:t>Elapsed sequential Gaussian time: 0.268775 seconds</w:t>
+            </w:r>
+          </w:p>
+          <w:p>
+            <w:pPr>
+              <w:rPr>
+                <w:rFonts w:ascii="Segoe UI" w:hAnsi="Segoe UI" w:cs="Segoe UI"/>
+                <w:sz w:val="28"/>
+                <w:lang w:val="en-US"/>
+              </w:rPr>
+            </w:pPr>
+            <w:r>
+              <w:rPr>
+                <w:rFonts w:ascii="Segoe UI" w:hAnsi="Segoe UI" w:cs="Segoe UI"/>
+                <w:sz w:val="28"/>
+                <w:lang w:val="en-US"/>
+              </w:rPr>
+              <w:t>Elapsed sequential Gaussian time: 0.255553 seconds</w:t>
+            </w:r>
+          </w:p>
+          <w:p>
+            <w:pPr>
+              <w:rPr>
+                <w:rFonts w:ascii="Segoe UI" w:hAnsi="Segoe UI" w:cs="Segoe UI"/>
+                <w:sz w:val="28"/>
+                <w:lang w:val="en-US"/>
+              </w:rPr>
+            </w:pPr>
+            <w:r>
+              <w:rPr>
+                <w:rFonts w:ascii="Segoe UI" w:hAnsi="Segoe UI" w:cs="Segoe UI"/>
+                <w:sz w:val="28"/>
+                <w:lang w:val="en-US"/>
+              </w:rPr>
+              <w:t>Elapsed sequential Gaussian time: 0.270667 seconds</w:t>
+            </w:r>
+          </w:p>
+          <w:p>
+            <w:pPr>
+              <w:rPr>
+                <w:rFonts w:ascii="Segoe UI" w:eastAsia="Calibri" w:hAnsi="Segoe UI" w:cs="Segoe UI"/>
+                <w:sz w:val="28"/>
+                <w:lang w:val="en-US"/>
+              </w:rPr>
+            </w:pPr>
+            <w:r>
+              <w:rPr>
+                <w:rFonts w:ascii="Segoe UI" w:hAnsi="Segoe UI" w:cs="Segoe UI"/>
+                <w:sz w:val="28"/>
+                <w:lang w:val="en-US"/>
+              </w:rPr>
+              <w:t>Elapsed sequential Gaussian time: 0.267122 seconds</w:t>
+            </w:r>
+          </w:p>
+        </w:tc>
+      </w:tr>
+      <w:tr>
+        <w:trPr>
+          <w:trHeight w:val="2154"/>
+        </w:trPr>
+        <w:tc>
+          <w:tcPr>
+            <w:tcW w:w="8017" w:type="dxa"/>
+            <w:vMerge/>
+          </w:tcPr>
+          <w:p>
+            <w:pPr>
+              <w:jc w:val="center"/>
+              <w:rPr>
+                <w:rFonts w:ascii="Segoe UI" w:hAnsi="Segoe UI" w:cs="Segoe UI"/>
+                <w:sz w:val="28"/>
+                <w:lang w:val="en-US"/>
+              </w:rPr>
+            </w:pPr>
+          </w:p>
+        </w:tc>
+        <w:tc>
+          <w:tcPr>
+            <w:tcW w:w="7903" w:type="dxa"/>
+          </w:tcPr>
+          <w:p>
+            <w:pPr>
+              <w:rPr>
+                <w:rFonts w:ascii="Segoe UI" w:eastAsiaTheme="minorEastAsia" w:hAnsi="Segoe UI" w:cs="Segoe UI"/>
+                <w:sz w:val="28"/>
+                <w:lang w:val="en-US"/>
+              </w:rPr>
+            </w:pPr>
+            <m:oMathPara>
+              <m:oMath>
+                <m:r>
+                  <w:rPr>
+                    <w:rFonts w:ascii="Cambria Math" w:eastAsia="Calibri" w:hAnsi="Cambria Math" w:cs="Segoe UI"/>
+                    <w:sz w:val="28"/>
+                    <w:lang w:val="en-US"/>
+                  </w:rPr>
+                  <m:t>N=1500</m:t>
+                </m:r>
+              </m:oMath>
+            </m:oMathPara>
+          </w:p>
+          <w:p>
+            <w:pPr>
+              <w:rPr>
+                <w:rFonts w:ascii="Segoe UI" w:eastAsiaTheme="minorEastAsia" w:hAnsi="Segoe UI" w:cs="Segoe UI"/>
+                <w:sz w:val="28"/>
+                <w:lang w:val="en-US"/>
+              </w:rPr>
+            </w:pPr>
+          </w:p>
+          <w:p>
+            <w:pPr>
+              <w:rPr>
+                <w:rFonts w:ascii="Segoe UI" w:eastAsiaTheme="minorEastAsia" w:hAnsi="Segoe UI" w:cs="Segoe UI"/>
+                <w:sz w:val="28"/>
+                <w:lang w:val="en-US"/>
+              </w:rPr>
+            </w:pPr>
+            <w:r>
+              <w:rPr>
+                <w:rFonts w:ascii="Segoe UI" w:eastAsiaTheme="minorEastAsia" w:hAnsi="Segoe UI" w:cs="Segoe UI"/>
+                <w:sz w:val="28"/>
+                <w:lang w:val="en-US"/>
+              </w:rPr>
+              <w:t>Elapsed sequential Gaussian time: 2.06753 seconds</w:t>
+            </w:r>
+          </w:p>
+          <w:p>
+            <w:pPr>
+              <w:rPr>
+                <w:rFonts w:ascii="Segoe UI" w:eastAsiaTheme="minorEastAsia" w:hAnsi="Segoe UI" w:cs="Segoe UI"/>
+                <w:sz w:val="28"/>
+                <w:lang w:val="en-US"/>
+              </w:rPr>
+            </w:pPr>
+            <w:r>
+              <w:rPr>
+                <w:rFonts w:ascii="Segoe UI" w:eastAsiaTheme="minorEastAsia" w:hAnsi="Segoe UI" w:cs="Segoe UI"/>
+                <w:sz w:val="28"/>
+                <w:lang w:val="en-US"/>
+              </w:rPr>
+              <w:t>Elapsed sequential Gaussian time: 1.92792 seconds</w:t>
+            </w:r>
+          </w:p>
+          <w:p>
+            <w:pPr>
+              <w:rPr>
+                <w:rFonts w:ascii="Segoe UI" w:eastAsiaTheme="minorEastAsia" w:hAnsi="Segoe UI" w:cs="Segoe UI"/>
+                <w:sz w:val="28"/>
+                <w:lang w:val="en-US"/>
+              </w:rPr>
+            </w:pPr>
+            <w:r>
+              <w:rPr>
+                <w:rFonts w:ascii="Segoe UI" w:eastAsiaTheme="minorEastAsia" w:hAnsi="Segoe UI" w:cs="Segoe UI"/>
+                <w:sz w:val="28"/>
+                <w:lang w:val="en-US"/>
+              </w:rPr>
+              <w:t>Elapsed sequential Gaussian time: 1.92066 seconds</w:t>
+            </w:r>
+          </w:p>
+          <w:p>
+            <w:pPr>
+              <w:rPr>
+                <w:rFonts w:ascii="Segoe UI" w:eastAsiaTheme="minorEastAsia" w:hAnsi="Segoe UI" w:cs="Segoe UI"/>
+                <w:sz w:val="28"/>
+                <w:lang w:val="en-US"/>
+              </w:rPr>
+            </w:pPr>
+            <w:r>
+              <w:rPr>
+                <w:rFonts w:ascii="Segoe UI" w:eastAsiaTheme="minorEastAsia" w:hAnsi="Segoe UI" w:cs="Segoe UI"/>
+                <w:sz w:val="28"/>
+                <w:lang w:val="en-US"/>
+              </w:rPr>
+              <w:t>Elapsed sequential Gaussian time: 2.57824 seconds</w:t>
+            </w:r>
+          </w:p>
+          <w:p>
+            <w:pPr>
+              <w:rPr>
+                <w:rFonts w:ascii="Segoe UI" w:eastAsiaTheme="minorEastAsia" w:hAnsi="Segoe UI" w:cs="Segoe UI"/>
+                <w:sz w:val="28"/>
+                <w:lang w:val="en-US"/>
+              </w:rPr>
+            </w:pPr>
+            <w:r>
+              <w:rPr>
+                <w:rFonts w:ascii="Segoe UI" w:eastAsiaTheme="minorEastAsia" w:hAnsi="Segoe UI" w:cs="Segoe UI"/>
+                <w:sz w:val="28"/>
+                <w:lang w:val="en-US"/>
+              </w:rPr>
+              <w:t>Elapsed sequential Gaussian time: 2.38607 seconds</w:t>
+            </w:r>
+          </w:p>
         </w:tc>
       </w:tr>
     </w:tbl>
     <w:p>
       <w:pPr>
         <w:spacing w:after="0"/>
-        <w:jc w:val="center"/>
         <w:rPr>
           <w:rFonts w:ascii="Segoe UI" w:hAnsi="Segoe UI" w:cs="Segoe UI"/>
           <w:sz w:val="28"/>
@@ -5809,20 +6805,14 @@
     </w:p>
     <w:p>
       <w:pPr>
+        <w:spacing w:after="0"/>
+        <w:jc w:val="center"/>
         <w:rPr>
           <w:rFonts w:ascii="Segoe UI" w:hAnsi="Segoe UI" w:cs="Segoe UI"/>
           <w:sz w:val="28"/>
           <w:lang w:val="en-US"/>
         </w:rPr>
       </w:pPr>
-      <w:r>
-        <w:rPr>
-          <w:rFonts w:ascii="Segoe UI" w:hAnsi="Segoe UI" w:cs="Segoe UI"/>
-          <w:sz w:val="28"/>
-          <w:lang w:val="en-US"/>
-        </w:rPr>
-        <w:br w:type="page"/>
-      </w:r>
     </w:p>
     <w:p>
       <w:pPr>
@@ -5833,14 +6823,767 @@
           <w:lang w:val="en-US"/>
         </w:rPr>
       </w:pPr>
+    </w:p>
+    <w:p>
+      <w:pPr>
+        <w:rPr>
+          <w:rFonts w:ascii="Segoe UI" w:hAnsi="Segoe UI" w:cs="Segoe UI"/>
+          <w:sz w:val="28"/>
+          <w:lang w:val="en-US"/>
+        </w:rPr>
+      </w:pPr>
       <w:r>
         <w:rPr>
           <w:rFonts w:ascii="Segoe UI" w:hAnsi="Segoe UI" w:cs="Segoe UI"/>
           <w:sz w:val="28"/>
+          <w:lang w:val="en-US"/>
+        </w:rPr>
+        <w:br w:type="page"/>
+      </w:r>
+      <w:r>
+        <w:rPr>
+          <w:rFonts w:ascii="Segoe UI" w:hAnsi="Segoe UI" w:cs="Segoe UI"/>
+          <w:sz w:val="28"/>
         </w:rPr>
         <w:lastRenderedPageBreak/>
-        <w:t>Задание 4.</w:t>
+        <w:t>При изменении алгоритма</w:t>
       </w:r>
+      <w:r>
+        <w:rPr>
+          <w:rFonts w:ascii="Segoe UI" w:hAnsi="Segoe UI" w:cs="Segoe UI"/>
+          <w:sz w:val="28"/>
+        </w:rPr>
+        <w:t xml:space="preserve"> </w:t>
+      </w:r>
+      <w:r>
+        <w:rPr>
+          <w:rFonts w:ascii="Segoe UI" w:hAnsi="Segoe UI" w:cs="Segoe UI"/>
+          <w:sz w:val="28"/>
+        </w:rPr>
+        <w:t>выигрыш в производительности удаётся увеличить до 4-х раз.</w:t>
+      </w:r>
+    </w:p>
+    <w:tbl>
+      <w:tblPr>
+        <w:tblStyle w:val="a5"/>
+        <w:tblW w:w="23880" w:type="dxa"/>
+        <w:tblLook w:val="04A0" w:firstRow="1" w:lastRow="0" w:firstColumn="1" w:lastColumn="0" w:noHBand="0" w:noVBand="1"/>
+      </w:tblPr>
+      <w:tblGrid>
+        <w:gridCol w:w="7960"/>
+        <w:gridCol w:w="7960"/>
+        <w:gridCol w:w="7960"/>
+      </w:tblGrid>
+      <w:tr>
+        <w:trPr>
+          <w:trHeight w:val="2577"/>
+        </w:trPr>
+        <w:tc>
+          <w:tcPr>
+            <w:tcW w:w="7960" w:type="dxa"/>
+            <w:vMerge w:val="restart"/>
+          </w:tcPr>
+          <w:p>
+            <w:pPr>
+              <w:jc w:val="center"/>
+              <w:rPr>
+                <w:rFonts w:ascii="Segoe UI" w:hAnsi="Segoe UI" w:cs="Segoe UI"/>
+                <w:sz w:val="28"/>
+                <w:lang w:val="en-US"/>
+              </w:rPr>
+            </w:pPr>
+            <w:r>
+              <w:rPr>
+                <w:noProof/>
+                <w:lang w:eastAsia="ru-RU"/>
+              </w:rPr>
+              <w:drawing>
+                <wp:inline distT="0" distB="0" distL="0" distR="0" wp14:anchorId="48B91031" wp14:editId="7EAF023C">
+                  <wp:extent cx="4689043" cy="2133274"/>
+                  <wp:effectExtent l="0" t="0" r="0" b="635"/>
+                  <wp:docPr id="13" name="Рисунок 13"/>
+                  <wp:cNvGraphicFramePr>
+                    <a:graphicFrameLocks xmlns:a="http://schemas.openxmlformats.org/drawingml/2006/main" noChangeAspect="1"/>
+                  </wp:cNvGraphicFramePr>
+                  <a:graphic xmlns:a="http://schemas.openxmlformats.org/drawingml/2006/main">
+                    <a:graphicData uri="http://schemas.openxmlformats.org/drawingml/2006/picture">
+                      <pic:pic xmlns:pic="http://schemas.openxmlformats.org/drawingml/2006/picture">
+                        <pic:nvPicPr>
+                          <pic:cNvPr id="0" name=""/>
+                          <pic:cNvPicPr/>
+                        </pic:nvPicPr>
+                        <pic:blipFill>
+                          <a:blip r:embed="rId13"/>
+                          <a:stretch>
+                            <a:fillRect/>
+                          </a:stretch>
+                        </pic:blipFill>
+                        <pic:spPr>
+                          <a:xfrm>
+                            <a:off x="0" y="0"/>
+                            <a:ext cx="4689372" cy="2133424"/>
+                          </a:xfrm>
+                          <a:prstGeom prst="rect">
+                            <a:avLst/>
+                          </a:prstGeom>
+                        </pic:spPr>
+                      </pic:pic>
+                    </a:graphicData>
+                  </a:graphic>
+                </wp:inline>
+              </w:drawing>
+            </w:r>
+          </w:p>
+          <w:p>
+            <w:pPr>
+              <w:jc w:val="center"/>
+              <w:rPr>
+                <w:rFonts w:ascii="Segoe UI" w:hAnsi="Segoe UI" w:cs="Segoe UI"/>
+                <w:sz w:val="28"/>
+                <w:lang w:val="en-US"/>
+              </w:rPr>
+            </w:pPr>
+            <w:r>
+              <w:rPr>
+                <w:rFonts w:ascii="Segoe UI" w:hAnsi="Segoe UI" w:cs="Segoe UI"/>
+                <w:sz w:val="28"/>
+                <w:lang w:val="en-US"/>
+              </w:rPr>
+              <w:br/>
+            </w:r>
+            <w:r>
+              <w:rPr>
+                <w:noProof/>
+                <w:lang w:eastAsia="ru-RU"/>
+              </w:rPr>
+              <w:drawing>
+                <wp:inline distT="0" distB="0" distL="0" distR="0" wp14:anchorId="1AF5C138" wp14:editId="610239C3">
+                  <wp:extent cx="3913632" cy="2545537"/>
+                  <wp:effectExtent l="0" t="0" r="0" b="7620"/>
+                  <wp:docPr id="14" name="Рисунок 14"/>
+                  <wp:cNvGraphicFramePr>
+                    <a:graphicFrameLocks xmlns:a="http://schemas.openxmlformats.org/drawingml/2006/main" noChangeAspect="1"/>
+                  </wp:cNvGraphicFramePr>
+                  <a:graphic xmlns:a="http://schemas.openxmlformats.org/drawingml/2006/main">
+                    <a:graphicData uri="http://schemas.openxmlformats.org/drawingml/2006/picture">
+                      <pic:pic xmlns:pic="http://schemas.openxmlformats.org/drawingml/2006/picture">
+                        <pic:nvPicPr>
+                          <pic:cNvPr id="0" name=""/>
+                          <pic:cNvPicPr/>
+                        </pic:nvPicPr>
+                        <pic:blipFill>
+                          <a:blip r:embed="rId14"/>
+                          <a:stretch>
+                            <a:fillRect/>
+                          </a:stretch>
+                        </pic:blipFill>
+                        <pic:spPr>
+                          <a:xfrm>
+                            <a:off x="0" y="0"/>
+                            <a:ext cx="3916076" cy="2547127"/>
+                          </a:xfrm>
+                          <a:prstGeom prst="rect">
+                            <a:avLst/>
+                          </a:prstGeom>
+                        </pic:spPr>
+                      </pic:pic>
+                    </a:graphicData>
+                  </a:graphic>
+                </wp:inline>
+              </w:drawing>
+            </w:r>
+          </w:p>
+        </w:tc>
+        <w:tc>
+          <w:tcPr>
+            <w:tcW w:w="7960" w:type="dxa"/>
+          </w:tcPr>
+          <w:p>
+            <w:pPr>
+              <w:rPr>
+                <w:rFonts w:ascii="Segoe UI" w:eastAsiaTheme="minorEastAsia" w:hAnsi="Segoe UI" w:cs="Segoe UI"/>
+                <w:sz w:val="28"/>
+                <w:lang w:val="en-US"/>
+              </w:rPr>
+            </w:pPr>
+            <m:oMathPara>
+              <m:oMath>
+                <m:r>
+                  <w:rPr>
+                    <w:rFonts w:ascii="Cambria Math" w:hAnsi="Cambria Math" w:cs="Segoe UI"/>
+                    <w:sz w:val="28"/>
+                    <w:lang w:val="en-US"/>
+                  </w:rPr>
+                  <m:t>N=500</m:t>
+                </m:r>
+              </m:oMath>
+            </m:oMathPara>
+          </w:p>
+          <w:p>
+            <w:pPr>
+              <w:rPr>
+                <w:rFonts w:ascii="Segoe UI" w:eastAsiaTheme="minorEastAsia" w:hAnsi="Segoe UI" w:cs="Segoe UI"/>
+                <w:sz w:val="28"/>
+                <w:lang w:val="en-US"/>
+              </w:rPr>
+            </w:pPr>
+            <w:r>
+              <w:rPr>
+                <w:rFonts w:ascii="Segoe UI" w:eastAsiaTheme="minorEastAsia" w:hAnsi="Segoe UI" w:cs="Segoe UI"/>
+                <w:sz w:val="28"/>
+                <w:lang w:val="en-US"/>
+              </w:rPr>
+              <w:br/>
+            </w:r>
+            <w:r>
+              <w:rPr>
+                <w:rFonts w:ascii="Segoe UI" w:eastAsiaTheme="minorEastAsia" w:hAnsi="Segoe UI" w:cs="Segoe UI"/>
+                <w:sz w:val="28"/>
+                <w:lang w:val="en-US"/>
+              </w:rPr>
+              <w:t>Elapsed sequential Gaussian time: 0.0238677 seconds</w:t>
+            </w:r>
+          </w:p>
+          <w:p>
+            <w:pPr>
+              <w:rPr>
+                <w:rFonts w:ascii="Segoe UI" w:eastAsiaTheme="minorEastAsia" w:hAnsi="Segoe UI" w:cs="Segoe UI"/>
+                <w:sz w:val="28"/>
+                <w:lang w:val="en-US"/>
+              </w:rPr>
+            </w:pPr>
+            <w:r>
+              <w:rPr>
+                <w:rFonts w:ascii="Segoe UI" w:eastAsiaTheme="minorEastAsia" w:hAnsi="Segoe UI" w:cs="Segoe UI"/>
+                <w:sz w:val="28"/>
+                <w:lang w:val="en-US"/>
+              </w:rPr>
+              <w:t>Elapsed sequential Gaussian time: 0.0207765 seconds</w:t>
+            </w:r>
+          </w:p>
+          <w:p>
+            <w:pPr>
+              <w:rPr>
+                <w:rFonts w:ascii="Segoe UI" w:eastAsiaTheme="minorEastAsia" w:hAnsi="Segoe UI" w:cs="Segoe UI"/>
+                <w:sz w:val="28"/>
+                <w:lang w:val="en-US"/>
+              </w:rPr>
+            </w:pPr>
+            <w:r>
+              <w:rPr>
+                <w:rFonts w:ascii="Segoe UI" w:eastAsiaTheme="minorEastAsia" w:hAnsi="Segoe UI" w:cs="Segoe UI"/>
+                <w:sz w:val="28"/>
+                <w:lang w:val="en-US"/>
+              </w:rPr>
+              <w:t>Elapsed sequential Gaussian time: 0.0247634 seconds</w:t>
+            </w:r>
+          </w:p>
+          <w:p>
+            <w:pPr>
+              <w:rPr>
+                <w:rFonts w:ascii="Segoe UI" w:eastAsiaTheme="minorEastAsia" w:hAnsi="Segoe UI" w:cs="Segoe UI"/>
+                <w:sz w:val="28"/>
+                <w:lang w:val="en-US"/>
+              </w:rPr>
+            </w:pPr>
+            <w:r>
+              <w:rPr>
+                <w:rFonts w:ascii="Segoe UI" w:eastAsiaTheme="minorEastAsia" w:hAnsi="Segoe UI" w:cs="Segoe UI"/>
+                <w:sz w:val="28"/>
+                <w:lang w:val="en-US"/>
+              </w:rPr>
+              <w:t>Elapsed sequential Gaussian time: 0.0240692 seconds</w:t>
+            </w:r>
+          </w:p>
+          <w:p>
+            <w:pPr>
+              <w:rPr>
+                <w:rFonts w:ascii="Segoe UI" w:eastAsiaTheme="minorEastAsia" w:hAnsi="Segoe UI" w:cs="Segoe UI"/>
+                <w:sz w:val="28"/>
+                <w:lang w:val="en-US"/>
+              </w:rPr>
+            </w:pPr>
+            <w:r>
+              <w:rPr>
+                <w:rFonts w:ascii="Segoe UI" w:eastAsiaTheme="minorEastAsia" w:hAnsi="Segoe UI" w:cs="Segoe UI"/>
+                <w:sz w:val="28"/>
+                <w:lang w:val="en-US"/>
+              </w:rPr>
+              <w:t>Elapsed sequential Gaussian time: 0.0243284 seconds</w:t>
+            </w:r>
+          </w:p>
+        </w:tc>
+        <w:tc>
+          <w:tcPr>
+            <w:tcW w:w="7960" w:type="dxa"/>
+          </w:tcPr>
+          <w:p>
+            <w:pPr>
+              <w:rPr>
+                <w:rFonts w:ascii="Segoe UI" w:hAnsi="Segoe UI" w:cs="Segoe UI"/>
+                <w:sz w:val="28"/>
+                <w:lang w:val="en-US"/>
+              </w:rPr>
+            </w:pPr>
+          </w:p>
+        </w:tc>
+      </w:tr>
+      <w:tr>
+        <w:trPr>
+          <w:trHeight w:val="2577"/>
+        </w:trPr>
+        <w:tc>
+          <w:tcPr>
+            <w:tcW w:w="7960" w:type="dxa"/>
+            <w:vMerge/>
+          </w:tcPr>
+          <w:p>
+            <w:pPr>
+              <w:rPr>
+                <w:rFonts w:ascii="Segoe UI" w:hAnsi="Segoe UI" w:cs="Segoe UI"/>
+                <w:sz w:val="28"/>
+                <w:lang w:val="en-US"/>
+              </w:rPr>
+            </w:pPr>
+          </w:p>
+        </w:tc>
+        <w:tc>
+          <w:tcPr>
+            <w:tcW w:w="7960" w:type="dxa"/>
+          </w:tcPr>
+          <w:p>
+            <w:pPr>
+              <w:rPr>
+                <w:rFonts w:ascii="Segoe UI" w:eastAsiaTheme="minorEastAsia" w:hAnsi="Segoe UI" w:cs="Segoe UI"/>
+                <w:sz w:val="28"/>
+                <w:lang w:val="en-US"/>
+              </w:rPr>
+            </w:pPr>
+            <m:oMathPara>
+              <m:oMath>
+                <m:r>
+                  <w:rPr>
+                    <w:rFonts w:ascii="Cambria Math" w:hAnsi="Cambria Math" w:cs="Segoe UI"/>
+                    <w:sz w:val="28"/>
+                    <w:lang w:val="en-US"/>
+                  </w:rPr>
+                  <m:t>N=1000</m:t>
+                </m:r>
+              </m:oMath>
+            </m:oMathPara>
+          </w:p>
+          <w:p>
+            <w:pPr>
+              <w:rPr>
+                <w:rFonts w:ascii="Segoe UI" w:eastAsiaTheme="minorEastAsia" w:hAnsi="Segoe UI" w:cs="Segoe UI"/>
+                <w:sz w:val="28"/>
+                <w:lang w:val="en-US"/>
+              </w:rPr>
+            </w:pPr>
+          </w:p>
+          <w:p>
+            <w:pPr>
+              <w:rPr>
+                <w:rFonts w:ascii="Segoe UI" w:hAnsi="Segoe UI" w:cs="Segoe UI"/>
+                <w:sz w:val="28"/>
+                <w:lang w:val="en-US"/>
+              </w:rPr>
+            </w:pPr>
+            <w:r>
+              <w:rPr>
+                <w:rFonts w:ascii="Segoe UI" w:hAnsi="Segoe UI" w:cs="Segoe UI"/>
+                <w:sz w:val="28"/>
+                <w:lang w:val="en-US"/>
+              </w:rPr>
+              <w:t>Elapsed sequential Gaussian time: 0.116392 seconds</w:t>
+            </w:r>
+          </w:p>
+          <w:p>
+            <w:pPr>
+              <w:rPr>
+                <w:rFonts w:ascii="Segoe UI" w:hAnsi="Segoe UI" w:cs="Segoe UI"/>
+                <w:sz w:val="28"/>
+                <w:lang w:val="en-US"/>
+              </w:rPr>
+            </w:pPr>
+            <w:r>
+              <w:rPr>
+                <w:rFonts w:ascii="Segoe UI" w:hAnsi="Segoe UI" w:cs="Segoe UI"/>
+                <w:sz w:val="28"/>
+                <w:lang w:val="en-US"/>
+              </w:rPr>
+              <w:t>Elapsed sequential Gaussian time: 0.109253 seconds</w:t>
+            </w:r>
+          </w:p>
+          <w:p>
+            <w:pPr>
+              <w:rPr>
+                <w:rFonts w:ascii="Segoe UI" w:hAnsi="Segoe UI" w:cs="Segoe UI"/>
+                <w:sz w:val="28"/>
+                <w:lang w:val="en-US"/>
+              </w:rPr>
+            </w:pPr>
+            <w:r>
+              <w:rPr>
+                <w:rFonts w:ascii="Segoe UI" w:hAnsi="Segoe UI" w:cs="Segoe UI"/>
+                <w:sz w:val="28"/>
+                <w:lang w:val="en-US"/>
+              </w:rPr>
+              <w:t>Elapsed sequential Gaussian time: 0.112218 seconds</w:t>
+            </w:r>
+          </w:p>
+          <w:p>
+            <w:pPr>
+              <w:rPr>
+                <w:rFonts w:ascii="Segoe UI" w:hAnsi="Segoe UI" w:cs="Segoe UI"/>
+                <w:sz w:val="28"/>
+                <w:lang w:val="en-US"/>
+              </w:rPr>
+            </w:pPr>
+            <w:r>
+              <w:rPr>
+                <w:rFonts w:ascii="Segoe UI" w:hAnsi="Segoe UI" w:cs="Segoe UI"/>
+                <w:sz w:val="28"/>
+                <w:lang w:val="en-US"/>
+              </w:rPr>
+              <w:t>Elapsed sequential Gaussian time: 0.11313 seconds</w:t>
+            </w:r>
+          </w:p>
+          <w:p>
+            <w:pPr>
+              <w:rPr>
+                <w:rFonts w:ascii="Segoe UI" w:eastAsia="Calibri" w:hAnsi="Segoe UI" w:cs="Segoe UI"/>
+                <w:sz w:val="28"/>
+                <w:lang w:val="en-US"/>
+              </w:rPr>
+            </w:pPr>
+            <w:r>
+              <w:rPr>
+                <w:rFonts w:ascii="Segoe UI" w:hAnsi="Segoe UI" w:cs="Segoe UI"/>
+                <w:sz w:val="28"/>
+                <w:lang w:val="en-US"/>
+              </w:rPr>
+              <w:t>Elapsed sequential Gaussian time: 0.126135 seconds</w:t>
+            </w:r>
+          </w:p>
+        </w:tc>
+        <w:tc>
+          <w:tcPr>
+            <w:tcW w:w="7960" w:type="dxa"/>
+          </w:tcPr>
+          <w:p>
+            <w:pPr>
+              <w:rPr>
+                <w:rFonts w:ascii="Segoe UI" w:hAnsi="Segoe UI" w:cs="Segoe UI"/>
+                <w:sz w:val="28"/>
+                <w:lang w:val="en-US"/>
+              </w:rPr>
+            </w:pPr>
+          </w:p>
+        </w:tc>
+      </w:tr>
+      <w:tr>
+        <w:trPr>
+          <w:trHeight w:val="2578"/>
+        </w:trPr>
+        <w:tc>
+          <w:tcPr>
+            <w:tcW w:w="7960" w:type="dxa"/>
+            <w:vMerge/>
+          </w:tcPr>
+          <w:p>
+            <w:pPr>
+              <w:rPr>
+                <w:rFonts w:ascii="Segoe UI" w:hAnsi="Segoe UI" w:cs="Segoe UI"/>
+                <w:sz w:val="28"/>
+                <w:lang w:val="en-US"/>
+              </w:rPr>
+            </w:pPr>
+          </w:p>
+        </w:tc>
+        <w:tc>
+          <w:tcPr>
+            <w:tcW w:w="7960" w:type="dxa"/>
+          </w:tcPr>
+          <w:p>
+            <w:pPr>
+              <w:rPr>
+                <w:rFonts w:ascii="Segoe UI" w:eastAsiaTheme="minorEastAsia" w:hAnsi="Segoe UI" w:cs="Segoe UI"/>
+                <w:sz w:val="28"/>
+                <w:lang w:val="en-US"/>
+              </w:rPr>
+            </w:pPr>
+            <m:oMathPara>
+              <m:oMath>
+                <m:r>
+                  <w:rPr>
+                    <w:rFonts w:ascii="Cambria Math" w:eastAsia="Calibri" w:hAnsi="Cambria Math" w:cs="Segoe UI"/>
+                    <w:sz w:val="28"/>
+                    <w:lang w:val="en-US"/>
+                  </w:rPr>
+                  <m:t>N=1500</m:t>
+                </m:r>
+              </m:oMath>
+            </m:oMathPara>
+          </w:p>
+          <w:p>
+            <w:pPr>
+              <w:rPr>
+                <w:rFonts w:ascii="Segoe UI" w:eastAsiaTheme="minorEastAsia" w:hAnsi="Segoe UI" w:cs="Segoe UI"/>
+                <w:sz w:val="28"/>
+                <w:lang w:val="en-US"/>
+              </w:rPr>
+            </w:pPr>
+          </w:p>
+          <w:p>
+            <w:pPr>
+              <w:rPr>
+                <w:rFonts w:ascii="Segoe UI" w:eastAsiaTheme="minorEastAsia" w:hAnsi="Segoe UI" w:cs="Segoe UI"/>
+                <w:sz w:val="28"/>
+                <w:lang w:val="en-US"/>
+              </w:rPr>
+            </w:pPr>
+            <w:r>
+              <w:rPr>
+                <w:rFonts w:ascii="Segoe UI" w:eastAsiaTheme="minorEastAsia" w:hAnsi="Segoe UI" w:cs="Segoe UI"/>
+                <w:sz w:val="28"/>
+                <w:lang w:val="en-US"/>
+              </w:rPr>
+              <w:t>Elapsed sequential Gaussian time: 0.694425 seconds</w:t>
+            </w:r>
+          </w:p>
+          <w:p>
+            <w:pPr>
+              <w:rPr>
+                <w:rFonts w:ascii="Segoe UI" w:eastAsiaTheme="minorEastAsia" w:hAnsi="Segoe UI" w:cs="Segoe UI"/>
+                <w:sz w:val="28"/>
+                <w:lang w:val="en-US"/>
+              </w:rPr>
+            </w:pPr>
+            <w:r>
+              <w:rPr>
+                <w:rFonts w:ascii="Segoe UI" w:eastAsiaTheme="minorEastAsia" w:hAnsi="Segoe UI" w:cs="Segoe UI"/>
+                <w:sz w:val="28"/>
+                <w:lang w:val="en-US"/>
+              </w:rPr>
+              <w:t>Elapsed sequential Gaussian time: 0.73187 seconds</w:t>
+            </w:r>
+          </w:p>
+          <w:p>
+            <w:pPr>
+              <w:rPr>
+                <w:rFonts w:ascii="Segoe UI" w:eastAsiaTheme="minorEastAsia" w:hAnsi="Segoe UI" w:cs="Segoe UI"/>
+                <w:sz w:val="28"/>
+                <w:lang w:val="en-US"/>
+              </w:rPr>
+            </w:pPr>
+            <w:r>
+              <w:rPr>
+                <w:rFonts w:ascii="Segoe UI" w:eastAsiaTheme="minorEastAsia" w:hAnsi="Segoe UI" w:cs="Segoe UI"/>
+                <w:sz w:val="28"/>
+                <w:lang w:val="en-US"/>
+              </w:rPr>
+              <w:t>Elapsed sequential Gaussian time: 0.745461 seconds</w:t>
+            </w:r>
+          </w:p>
+          <w:p>
+            <w:pPr>
+              <w:rPr>
+                <w:rFonts w:ascii="Segoe UI" w:eastAsiaTheme="minorEastAsia" w:hAnsi="Segoe UI" w:cs="Segoe UI"/>
+                <w:sz w:val="28"/>
+                <w:lang w:val="en-US"/>
+              </w:rPr>
+            </w:pPr>
+            <w:r>
+              <w:rPr>
+                <w:rFonts w:ascii="Segoe UI" w:eastAsiaTheme="minorEastAsia" w:hAnsi="Segoe UI" w:cs="Segoe UI"/>
+                <w:sz w:val="28"/>
+                <w:lang w:val="en-US"/>
+              </w:rPr>
+              <w:t>Elapsed sequential Gaussian time: 0.788513 seconds</w:t>
+            </w:r>
+          </w:p>
+          <w:p>
+            <w:pPr>
+              <w:rPr>
+                <w:rFonts w:ascii="Segoe UI" w:eastAsiaTheme="minorEastAsia" w:hAnsi="Segoe UI" w:cs="Segoe UI"/>
+                <w:sz w:val="28"/>
+                <w:lang w:val="en-US"/>
+              </w:rPr>
+            </w:pPr>
+            <w:r>
+              <w:rPr>
+                <w:rFonts w:ascii="Segoe UI" w:eastAsiaTheme="minorEastAsia" w:hAnsi="Segoe UI" w:cs="Segoe UI"/>
+                <w:sz w:val="28"/>
+                <w:lang w:val="en-US"/>
+              </w:rPr>
+              <w:t>Elapsed sequential Gaussian time: 0.762283 seconds</w:t>
+            </w:r>
+          </w:p>
+        </w:tc>
+        <w:tc>
+          <w:tcPr>
+            <w:tcW w:w="7960" w:type="dxa"/>
+          </w:tcPr>
+          <w:p>
+            <w:pPr>
+              <w:rPr>
+                <w:rFonts w:ascii="Segoe UI" w:hAnsi="Segoe UI" w:cs="Segoe UI"/>
+                <w:sz w:val="28"/>
+                <w:lang w:val="en-US"/>
+              </w:rPr>
+            </w:pPr>
+          </w:p>
+        </w:tc>
+      </w:tr>
+    </w:tbl>
+    <w:p>
+      <w:pPr>
+        <w:rPr>
+          <w:rFonts w:ascii="Segoe UI" w:hAnsi="Segoe UI" w:cs="Segoe UI"/>
+          <w:sz w:val="28"/>
+          <w:lang w:val="en-US"/>
+        </w:rPr>
+      </w:pPr>
+    </w:p>
+    <w:p>
+      <w:pPr>
+        <w:spacing w:after="0"/>
+        <w:jc w:val="center"/>
+        <w:rPr>
+          <w:rFonts w:ascii="Segoe UI" w:hAnsi="Segoe UI" w:cs="Segoe UI"/>
+          <w:sz w:val="28"/>
+          <w:lang w:val="en-US"/>
+        </w:rPr>
+      </w:pPr>
+      <w:r>
+        <w:rPr>
+          <w:rFonts w:ascii="Segoe UI" w:hAnsi="Segoe UI" w:cs="Segoe UI"/>
+          <w:sz w:val="28"/>
+          <w:lang w:val="en-US"/>
+        </w:rPr>
+        <w:br/>
+      </w:r>
+      <w:r>
+        <w:rPr>
+          <w:rFonts w:ascii="Segoe UI" w:hAnsi="Segoe UI" w:cs="Segoe UI"/>
+          <w:sz w:val="28"/>
+          <w:lang w:val="en-US"/>
+        </w:rPr>
+        <w:br w:type="page"/>
+      </w:r>
+    </w:p>
+    <w:tbl>
+      <w:tblPr>
+        <w:tblStyle w:val="a5"/>
+        <w:tblW w:w="0" w:type="auto"/>
+        <w:tblLook w:val="04A0" w:firstRow="1" w:lastRow="0" w:firstColumn="1" w:lastColumn="0" w:noHBand="0" w:noVBand="1"/>
+      </w:tblPr>
+      <w:tblGrid>
+        <w:gridCol w:w="15920"/>
+      </w:tblGrid>
+      <w:tr>
+        <w:tc>
+          <w:tcPr>
+            <w:tcW w:w="15920" w:type="dxa"/>
+          </w:tcPr>
+          <w:p>
+            <w:pPr>
+              <w:rPr>
+                <w:rFonts w:ascii="Segoe UI" w:hAnsi="Segoe UI" w:cs="Segoe UI"/>
+                <w:sz w:val="28"/>
+                <w:lang w:val="en-US"/>
+              </w:rPr>
+            </w:pPr>
+            <w:r>
+              <w:rPr>
+                <w:rFonts w:ascii="Segoe UI" w:hAnsi="Segoe UI" w:cs="Segoe UI"/>
+                <w:sz w:val="28"/>
+                <w:lang w:val="en-US"/>
+              </w:rPr>
+              <w:lastRenderedPageBreak/>
+              <w:t>Elapsed sequential Gaussian time: 0.105266 seconds</w:t>
+            </w:r>
+          </w:p>
+          <w:p>
+            <w:pPr>
+              <w:rPr>
+                <w:rFonts w:ascii="Segoe UI" w:hAnsi="Segoe UI" w:cs="Segoe UI"/>
+                <w:sz w:val="28"/>
+                <w:lang w:val="en-US"/>
+              </w:rPr>
+            </w:pPr>
+            <w:r>
+              <w:rPr>
+                <w:rFonts w:ascii="Segoe UI" w:hAnsi="Segoe UI" w:cs="Segoe UI"/>
+                <w:sz w:val="28"/>
+                <w:lang w:val="en-US"/>
+              </w:rPr>
+              <w:t>Elapsed sequential Gaussian time: 0.12073 seconds</w:t>
+            </w:r>
+          </w:p>
+          <w:p>
+            <w:pPr>
+              <w:rPr>
+                <w:rFonts w:ascii="Segoe UI" w:hAnsi="Segoe UI" w:cs="Segoe UI"/>
+                <w:sz w:val="28"/>
+                <w:lang w:val="en-US"/>
+              </w:rPr>
+            </w:pPr>
+            <w:r>
+              <w:rPr>
+                <w:rFonts w:ascii="Segoe UI" w:hAnsi="Segoe UI" w:cs="Segoe UI"/>
+                <w:sz w:val="28"/>
+                <w:lang w:val="en-US"/>
+              </w:rPr>
+              <w:t>Elapsed sequential Gaussian time: 0.103154 seconds</w:t>
+            </w:r>
+          </w:p>
+          <w:p>
+            <w:pPr>
+              <w:rPr>
+                <w:rFonts w:ascii="Segoe UI" w:hAnsi="Segoe UI" w:cs="Segoe UI"/>
+                <w:sz w:val="28"/>
+                <w:lang w:val="en-US"/>
+              </w:rPr>
+            </w:pPr>
+            <w:r>
+              <w:rPr>
+                <w:rFonts w:ascii="Segoe UI" w:hAnsi="Segoe UI" w:cs="Segoe UI"/>
+                <w:sz w:val="28"/>
+                <w:lang w:val="en-US"/>
+              </w:rPr>
+              <w:t>Elapsed sequential Gaussian time: 0.128897 seconds</w:t>
+            </w:r>
+          </w:p>
+          <w:p>
+            <w:pPr>
+              <w:rPr>
+                <w:rFonts w:ascii="Segoe UI" w:hAnsi="Segoe UI" w:cs="Segoe UI"/>
+                <w:sz w:val="28"/>
+                <w:lang w:val="en-US"/>
+              </w:rPr>
+            </w:pPr>
+            <w:r>
+              <w:rPr>
+                <w:rFonts w:ascii="Segoe UI" w:hAnsi="Segoe UI" w:cs="Segoe UI"/>
+                <w:sz w:val="28"/>
+                <w:lang w:val="en-US"/>
+              </w:rPr>
+              <w:t>Elapsed sequential Gaussian time: 0.115669 seconds</w:t>
+            </w:r>
+          </w:p>
+        </w:tc>
+      </w:tr>
+    </w:tbl>
+    <w:p>
+      <w:pPr>
+        <w:spacing w:after="0"/>
+        <w:rPr>
+          <w:rFonts w:ascii="Segoe UI" w:hAnsi="Segoe UI" w:cs="Segoe UI"/>
+          <w:sz w:val="28"/>
+        </w:rPr>
+      </w:pPr>
     </w:p>
     <w:sectPr>
       <w:pgSz w:w="16838" w:h="11906" w:orient="landscape"/>
@@ -6088,6 +7831,16 @@
       </w:tblBorders>
     </w:tblPr>
   </w:style>
+  <w:style w:type="character" w:styleId="a6">
+    <w:name w:val="Placeholder Text"/>
+    <w:basedOn w:val="a0"/>
+    <w:uiPriority w:val="99"/>
+    <w:semiHidden/>
+    <w:rsid w:val="007B2F69"/>
+    <w:rPr>
+      <w:color w:val="808080"/>
+    </w:rPr>
+  </w:style>
 </w:styles>
 </file>
 
@@ -6326,6 +8079,16 @@
         <w:insideV w:val="single" w:sz="4" w:space="0" w:color="auto"/>
       </w:tblBorders>
     </w:tblPr>
+  </w:style>
+  <w:style w:type="character" w:styleId="a6">
+    <w:name w:val="Placeholder Text"/>
+    <w:basedOn w:val="a0"/>
+    <w:uiPriority w:val="99"/>
+    <w:semiHidden/>
+    <w:rsid w:val="007B2F69"/>
+    <w:rPr>
+      <w:color w:val="808080"/>
+    </w:rPr>
   </w:style>
 </w:styles>
 </file>

</xml_diff>

<commit_message>
updated report for lab2
</commit_message>
<xml_diff>
--- a/LABS/SR2/LR2-ot4et.docx
+++ b/LABS/SR2/LR2-ot4et.docx
@@ -76,7 +76,6 @@
         <w:rPr>
           <w:rFonts w:ascii="Segoe UI" w:hAnsi="Segoe UI" w:cs="Segoe UI"/>
           <w:sz w:val="28"/>
-          <w:lang w:val="en-US"/>
         </w:rPr>
       </w:pPr>
       <w:r>
@@ -122,7 +121,6 @@
         <w:rPr>
           <w:rFonts w:ascii="Segoe UI" w:hAnsi="Segoe UI" w:cs="Segoe UI"/>
           <w:sz w:val="28"/>
-          <w:lang w:val="en-US"/>
         </w:rPr>
       </w:pPr>
     </w:p>
@@ -159,23 +157,7 @@
                     <w:sz w:val="28"/>
                     <w:lang w:val="en-US"/>
                   </w:rPr>
-                  <m:t>N=</m:t>
-                </m:r>
-                <m:r>
-                  <w:rPr>
-                    <w:rFonts w:ascii="Cambria Math" w:eastAsia="Calibri" w:hAnsi="Cambria Math" w:cs="Segoe UI"/>
-                    <w:sz w:val="28"/>
-                    <w:lang w:val="en-US"/>
-                  </w:rPr>
-                  <m:t>5</m:t>
-                </m:r>
-                <m:r>
-                  <w:rPr>
-                    <w:rFonts w:ascii="Cambria Math" w:eastAsia="Calibri" w:hAnsi="Cambria Math" w:cs="Segoe UI"/>
-                    <w:sz w:val="28"/>
-                    <w:lang w:val="en-US"/>
-                  </w:rPr>
-                  <m:t>00</m:t>
+                  <m:t>N=500</m:t>
                 </m:r>
               </m:oMath>
             </m:oMathPara>
@@ -203,17 +185,7 @@
                 <w:sz w:val="28"/>
                 <w:lang w:val="en-US"/>
               </w:rPr>
-              <w:t>Elapsed sequential Gaussian time: 0.0440707</w:t>
-            </w:r>
-            <w:bookmarkStart w:id="0" w:name="_GoBack"/>
-            <w:bookmarkEnd w:id="0"/>
-            <w:r>
-              <w:rPr>
-                <w:rFonts w:ascii="Segoe UI" w:eastAsiaTheme="minorEastAsia" w:hAnsi="Segoe UI" w:cs="Segoe UI"/>
-                <w:sz w:val="28"/>
-                <w:lang w:val="en-US"/>
-              </w:rPr>
-              <w:t xml:space="preserve"> seconds</w:t>
+              <w:t>Elapsed sequential Gaussian time: 0.0440707 seconds</w:t>
             </w:r>
           </w:p>
           <w:p>
@@ -6289,8 +6261,9 @@
             <w:r>
               <w:rPr>
                 <w:rFonts w:ascii="Segoe UI" w:hAnsi="Segoe UI" w:cs="Segoe UI"/>
-                <w:sz w:val="28"/>
-                <w:lang w:val="en-US"/>
+                <w:noProof/>
+                <w:sz w:val="28"/>
+                <w:lang w:eastAsia="ru-RU"/>
               </w:rPr>
               <w:drawing>
                 <wp:inline distT="0" distB="0" distL="0" distR="0" wp14:anchorId="20CEEF4C" wp14:editId="3DBEF314">
@@ -6829,14 +6802,12 @@
         <w:rPr>
           <w:rFonts w:ascii="Segoe UI" w:hAnsi="Segoe UI" w:cs="Segoe UI"/>
           <w:sz w:val="28"/>
-          <w:lang w:val="en-US"/>
         </w:rPr>
       </w:pPr>
       <w:r>
         <w:rPr>
           <w:rFonts w:ascii="Segoe UI" w:hAnsi="Segoe UI" w:cs="Segoe UI"/>
           <w:sz w:val="28"/>
-          <w:lang w:val="en-US"/>
         </w:rPr>
         <w:br w:type="page"/>
       </w:r>
@@ -6860,7 +6831,16 @@
           <w:rFonts w:ascii="Segoe UI" w:hAnsi="Segoe UI" w:cs="Segoe UI"/>
           <w:sz w:val="28"/>
         </w:rPr>
-        <w:t>выигрыш в производительности удаётся увеличить до 4-х раз.</w:t>
+        <w:t>выигрыш в производительности удаётся увеличить</w:t>
+      </w:r>
+      <w:bookmarkStart w:id="0" w:name="_GoBack"/>
+      <w:bookmarkEnd w:id="0"/>
+      <w:r>
+        <w:rPr>
+          <w:rFonts w:ascii="Segoe UI" w:hAnsi="Segoe UI" w:cs="Segoe UI"/>
+          <w:sz w:val="28"/>
+        </w:rPr>
+        <w:t xml:space="preserve"> до 4-х раз.</w:t>
       </w:r>
     </w:p>
     <w:tbl>
@@ -7473,115 +7453,13 @@
         <w:br w:type="page"/>
       </w:r>
     </w:p>
-    <w:tbl>
-      <w:tblPr>
-        <w:tblStyle w:val="a5"/>
-        <w:tblW w:w="0" w:type="auto"/>
-        <w:tblLook w:val="04A0" w:firstRow="1" w:lastRow="0" w:firstColumn="1" w:lastColumn="0" w:noHBand="0" w:noVBand="1"/>
-      </w:tblPr>
-      <w:tblGrid>
-        <w:gridCol w:w="15920"/>
-      </w:tblGrid>
-      <w:tr>
-        <w:tc>
-          <w:tcPr>
-            <w:tcW w:w="15920" w:type="dxa"/>
-          </w:tcPr>
-          <w:p>
-            <w:pPr>
-              <w:rPr>
-                <w:rFonts w:ascii="Segoe UI" w:hAnsi="Segoe UI" w:cs="Segoe UI"/>
-                <w:sz w:val="28"/>
-                <w:lang w:val="en-US"/>
-              </w:rPr>
-            </w:pPr>
-            <w:r>
-              <w:rPr>
-                <w:rFonts w:ascii="Segoe UI" w:hAnsi="Segoe UI" w:cs="Segoe UI"/>
-                <w:sz w:val="28"/>
-                <w:lang w:val="en-US"/>
-              </w:rPr>
-              <w:lastRenderedPageBreak/>
-              <w:t>Elapsed sequential Gaussian time: 0.105266 seconds</w:t>
-            </w:r>
-          </w:p>
-          <w:p>
-            <w:pPr>
-              <w:rPr>
-                <w:rFonts w:ascii="Segoe UI" w:hAnsi="Segoe UI" w:cs="Segoe UI"/>
-                <w:sz w:val="28"/>
-                <w:lang w:val="en-US"/>
-              </w:rPr>
-            </w:pPr>
-            <w:r>
-              <w:rPr>
-                <w:rFonts w:ascii="Segoe UI" w:hAnsi="Segoe UI" w:cs="Segoe UI"/>
-                <w:sz w:val="28"/>
-                <w:lang w:val="en-US"/>
-              </w:rPr>
-              <w:t>Elapsed sequential Gaussian time: 0.12073 seconds</w:t>
-            </w:r>
-          </w:p>
-          <w:p>
-            <w:pPr>
-              <w:rPr>
-                <w:rFonts w:ascii="Segoe UI" w:hAnsi="Segoe UI" w:cs="Segoe UI"/>
-                <w:sz w:val="28"/>
-                <w:lang w:val="en-US"/>
-              </w:rPr>
-            </w:pPr>
-            <w:r>
-              <w:rPr>
-                <w:rFonts w:ascii="Segoe UI" w:hAnsi="Segoe UI" w:cs="Segoe UI"/>
-                <w:sz w:val="28"/>
-                <w:lang w:val="en-US"/>
-              </w:rPr>
-              <w:t>Elapsed sequential Gaussian time: 0.103154 seconds</w:t>
-            </w:r>
-          </w:p>
-          <w:p>
-            <w:pPr>
-              <w:rPr>
-                <w:rFonts w:ascii="Segoe UI" w:hAnsi="Segoe UI" w:cs="Segoe UI"/>
-                <w:sz w:val="28"/>
-                <w:lang w:val="en-US"/>
-              </w:rPr>
-            </w:pPr>
-            <w:r>
-              <w:rPr>
-                <w:rFonts w:ascii="Segoe UI" w:hAnsi="Segoe UI" w:cs="Segoe UI"/>
-                <w:sz w:val="28"/>
-                <w:lang w:val="en-US"/>
-              </w:rPr>
-              <w:t>Elapsed sequential Gaussian time: 0.128897 seconds</w:t>
-            </w:r>
-          </w:p>
-          <w:p>
-            <w:pPr>
-              <w:rPr>
-                <w:rFonts w:ascii="Segoe UI" w:hAnsi="Segoe UI" w:cs="Segoe UI"/>
-                <w:sz w:val="28"/>
-                <w:lang w:val="en-US"/>
-              </w:rPr>
-            </w:pPr>
-            <w:r>
-              <w:rPr>
-                <w:rFonts w:ascii="Segoe UI" w:hAnsi="Segoe UI" w:cs="Segoe UI"/>
-                <w:sz w:val="28"/>
-                <w:lang w:val="en-US"/>
-              </w:rPr>
-              <w:t>Elapsed sequential Gaussian time: 0.115669 seconds</w:t>
-            </w:r>
-          </w:p>
-        </w:tc>
-      </w:tr>
-    </w:tbl>
     <w:p>
       <w:pPr>
         <w:spacing w:after="0"/>
         <w:rPr>
           <w:rFonts w:ascii="Segoe UI" w:hAnsi="Segoe UI" w:cs="Segoe UI"/>
           <w:sz w:val="28"/>
+          <w:lang w:val="en-US"/>
         </w:rPr>
       </w:pPr>
     </w:p>

</xml_diff>